<commit_message>
Web final project version 3.0
</commit_message>
<xml_diff>
--- a/wwwTech2018_19_11ed_SI_REQ_fn62051.docx
+++ b/wwwTech2018_19_11ed_SI_REQ_fn62051.docx
@@ -24,27 +24,20 @@
           <w:b/>
           <w:sz w:val="28"/>
           <w:szCs w:val="28"/>
-        </w:rPr>
-        <w:tab/>
-      </w:r>
+          <w:lang w:val="en-US"/>
+        </w:rPr>
+        <w:t xml:space="preserve">    </w:t>
+      </w:r>
+      <w:bookmarkStart w:id="0" w:name="_GoBack"/>
+      <w:bookmarkEnd w:id="0"/>
       <w:r>
         <w:rPr>
           <w:b/>
           <w:sz w:val="36"/>
           <w:szCs w:val="36"/>
         </w:rPr>
-        <w:t>43. Изграждане на различни видове таг-</w:t>
-      </w:r>
-      <w:proofErr w:type="spellStart"/>
-      <w:r>
-        <w:rPr>
-          <w:b/>
-          <w:sz w:val="36"/>
-          <w:szCs w:val="36"/>
-        </w:rPr>
-        <w:t>клауд</w:t>
-      </w:r>
-      <w:proofErr w:type="spellEnd"/>
+        <w:t>43. Изграждане на различни видове таг-клауд</w:t>
+      </w:r>
     </w:p>
     <w:p>
       <w:pPr>
@@ -165,16 +158,61 @@
         </w:rPr>
         <w:tab/>
       </w:r>
-      <w:proofErr w:type="spellStart"/>
-      <w:r>
-        <w:rPr>
-          <w:b/>
-          <w:sz w:val="28"/>
-          <w:szCs w:val="28"/>
-        </w:rPr>
-        <w:t>фн</w:t>
-      </w:r>
-      <w:proofErr w:type="spellEnd"/>
+      <w:r>
+        <w:rPr>
+          <w:b/>
+          <w:sz w:val="28"/>
+          <w:szCs w:val="28"/>
+        </w:rPr>
+        <w:t>фн:</w:t>
+      </w:r>
+      <w:r>
+        <w:rPr>
+          <w:sz w:val="28"/>
+          <w:szCs w:val="28"/>
+        </w:rPr>
+        <w:t xml:space="preserve"> </w:t>
+      </w:r>
+      <w:r>
+        <w:rPr>
+          <w:i/>
+          <w:sz w:val="28"/>
+          <w:szCs w:val="28"/>
+        </w:rPr>
+        <w:t xml:space="preserve"> </w:t>
+      </w:r>
+      <w:r>
+        <w:rPr>
+          <w:i/>
+          <w:sz w:val="28"/>
+          <w:szCs w:val="28"/>
+        </w:rPr>
+        <w:t>62051</w:t>
+      </w:r>
+      <w:r>
+        <w:rPr>
+          <w:i/>
+          <w:sz w:val="28"/>
+          <w:szCs w:val="28"/>
+        </w:rPr>
+        <w:br/>
+      </w:r>
+      <w:r>
+        <w:rPr>
+          <w:b/>
+          <w:sz w:val="28"/>
+          <w:szCs w:val="28"/>
+        </w:rPr>
+        <w:t>Н</w:t>
+      </w:r>
+      <w:r>
+        <w:rPr>
+          <w:b/>
+          <w:sz w:val="28"/>
+          <w:szCs w:val="28"/>
+        </w:rPr>
+        <w:t>ачална година</w:t>
+      </w:r>
       <w:r>
         <w:rPr>
           <w:b/>
@@ -196,446 +234,385 @@
           <w:sz w:val="28"/>
           <w:szCs w:val="28"/>
         </w:rPr>
+        <w:t xml:space="preserve">2019 </w:t>
+      </w:r>
+      <w:r>
+        <w:rPr>
+          <w:b/>
+          <w:sz w:val="28"/>
+          <w:szCs w:val="28"/>
+        </w:rPr>
+        <w:tab/>
+      </w:r>
+    </w:p>
+    <w:p>
+      <w:pPr>
+        <w:shd w:val="clear" w:color="auto" w:fill="D9D9D9" w:themeFill="background1" w:themeFillShade="D9"/>
+        <w:rPr>
+          <w:b/>
+          <w:sz w:val="28"/>
+          <w:szCs w:val="28"/>
+        </w:rPr>
+      </w:pPr>
+      <w:r>
+        <w:rPr>
+          <w:b/>
+          <w:sz w:val="28"/>
+          <w:szCs w:val="28"/>
+        </w:rPr>
+        <w:t>Програма:</w:t>
+      </w:r>
+      <w:r>
+        <w:rPr>
+          <w:b/>
+          <w:sz w:val="28"/>
+          <w:szCs w:val="28"/>
+        </w:rPr>
         <w:t xml:space="preserve"> </w:t>
       </w:r>
       <w:r>
         <w:rPr>
+          <w:b/>
+          <w:sz w:val="28"/>
+          <w:szCs w:val="28"/>
+        </w:rPr>
+        <w:t xml:space="preserve"> </w:t>
+      </w:r>
+      <w:r>
+        <w:rPr>
+          <w:sz w:val="28"/>
+          <w:szCs w:val="28"/>
+        </w:rPr>
+        <w:t>бакалавър (СИ)</w:t>
+      </w:r>
+      <w:r>
+        <w:rPr>
+          <w:sz w:val="28"/>
+          <w:szCs w:val="28"/>
+        </w:rPr>
+        <w:tab/>
+      </w:r>
+      <w:r>
+        <w:rPr>
+          <w:b/>
+          <w:sz w:val="28"/>
+          <w:szCs w:val="28"/>
+        </w:rPr>
+        <w:t>Курс:</w:t>
+      </w:r>
+      <w:r>
+        <w:rPr>
+          <w:b/>
+          <w:sz w:val="28"/>
+          <w:szCs w:val="28"/>
+        </w:rPr>
+        <w:tab/>
+      </w:r>
+      <w:r>
+        <w:rPr>
+          <w:b/>
+          <w:sz w:val="28"/>
+          <w:szCs w:val="28"/>
+        </w:rPr>
+        <w:t xml:space="preserve"> </w:t>
+      </w:r>
+      <w:r>
+        <w:rPr>
+          <w:b/>
+          <w:sz w:val="28"/>
+          <w:szCs w:val="28"/>
+        </w:rPr>
+        <w:t>3</w:t>
+      </w:r>
+      <w:r>
+        <w:rPr>
+          <w:sz w:val="28"/>
+          <w:szCs w:val="28"/>
+        </w:rPr>
+        <w:t xml:space="preserve">  </w:t>
+      </w:r>
+    </w:p>
+    <w:p>
+      <w:pPr>
+        <w:shd w:val="clear" w:color="auto" w:fill="D9D9D9" w:themeFill="background1" w:themeFillShade="D9"/>
+        <w:rPr>
+          <w:b/>
+          <w:sz w:val="28"/>
+          <w:szCs w:val="28"/>
+        </w:rPr>
+      </w:pPr>
+      <w:r>
+        <w:rPr>
+          <w:b/>
+          <w:sz w:val="28"/>
+          <w:szCs w:val="28"/>
+        </w:rPr>
+        <w:t>Дата:</w:t>
+      </w:r>
+      <w:r>
+        <w:rPr>
+          <w:b/>
+          <w:sz w:val="28"/>
+          <w:szCs w:val="28"/>
+        </w:rPr>
+        <w:t xml:space="preserve">  </w:t>
+      </w:r>
+      <w:r>
+        <w:rPr>
+          <w:b/>
+          <w:sz w:val="28"/>
+          <w:szCs w:val="28"/>
+        </w:rPr>
+        <w:t>04.07.2019 г.</w:t>
+      </w:r>
+      <w:r>
+        <w:rPr>
+          <w:b/>
+          <w:sz w:val="28"/>
+          <w:szCs w:val="28"/>
+        </w:rPr>
+        <w:t xml:space="preserve"> </w:t>
+      </w:r>
+      <w:r>
+        <w:rPr>
+          <w:b/>
+          <w:sz w:val="28"/>
+          <w:szCs w:val="28"/>
+        </w:rPr>
+        <w:tab/>
+      </w:r>
+      <w:r>
+        <w:rPr>
+          <w:b/>
+          <w:sz w:val="28"/>
+          <w:szCs w:val="28"/>
+        </w:rPr>
+        <w:tab/>
+      </w:r>
+    </w:p>
+    <w:p>
+      <w:pPr>
+        <w:shd w:val="clear" w:color="auto" w:fill="D9D9D9" w:themeFill="background1" w:themeFillShade="D9"/>
+        <w:rPr>
+          <w:b/>
+          <w:sz w:val="28"/>
+          <w:szCs w:val="28"/>
+        </w:rPr>
+      </w:pPr>
+      <w:r>
+        <w:rPr>
+          <w:b/>
+          <w:sz w:val="28"/>
+          <w:szCs w:val="28"/>
+        </w:rPr>
+        <w:t xml:space="preserve">Предмет: </w:t>
+      </w:r>
+      <w:r>
+        <w:rPr>
+          <w:b/>
+          <w:sz w:val="28"/>
+          <w:szCs w:val="28"/>
+          <w:lang w:val="en-US"/>
+        </w:rPr>
+        <w:t>www</w:t>
+      </w:r>
+      <w:r>
+        <w:rPr>
+          <w:b/>
+          <w:sz w:val="28"/>
+          <w:szCs w:val="28"/>
+        </w:rPr>
+        <w:t>12</w:t>
+      </w:r>
+      <w:r>
+        <w:rPr>
+          <w:b/>
+          <w:sz w:val="28"/>
+          <w:szCs w:val="28"/>
+          <w:lang w:val="en-US"/>
+        </w:rPr>
+        <w:t>ed</w:t>
+      </w:r>
+      <w:r>
+        <w:rPr>
+          <w:b/>
+          <w:sz w:val="28"/>
+          <w:szCs w:val="28"/>
+        </w:rPr>
+        <w:t>-2019</w:t>
+      </w:r>
+      <w:r>
+        <w:rPr>
+          <w:b/>
+          <w:sz w:val="28"/>
+          <w:szCs w:val="28"/>
+          <w:lang w:val="en-US"/>
+        </w:rPr>
+        <w:t>SI</w:t>
+      </w:r>
+      <w:r>
+        <w:rPr>
+          <w:b/>
+          <w:sz w:val="28"/>
+          <w:szCs w:val="28"/>
+        </w:rPr>
+        <w:tab/>
+      </w:r>
+    </w:p>
+    <w:p>
+      <w:pPr>
+        <w:shd w:val="clear" w:color="auto" w:fill="D9D9D9" w:themeFill="background1" w:themeFillShade="D9"/>
+        <w:rPr>
+          <w:b/>
+          <w:sz w:val="28"/>
+          <w:szCs w:val="28"/>
+        </w:rPr>
+      </w:pPr>
+      <w:r>
+        <w:rPr>
+          <w:b/>
+          <w:sz w:val="28"/>
+          <w:szCs w:val="28"/>
+        </w:rPr>
+        <w:t>И</w:t>
+      </w:r>
+      <w:r>
+        <w:rPr>
+          <w:b/>
+          <w:sz w:val="28"/>
+          <w:szCs w:val="28"/>
+        </w:rPr>
+        <w:t>мейл</w:t>
+      </w:r>
+      <w:r>
+        <w:rPr>
+          <w:b/>
+          <w:sz w:val="28"/>
+          <w:szCs w:val="28"/>
+        </w:rPr>
+        <w:t xml:space="preserve">: </w:t>
+      </w:r>
+      <w:r>
+        <w:rPr>
+          <w:b/>
+          <w:sz w:val="28"/>
+          <w:szCs w:val="28"/>
+          <w:lang w:val="en-US"/>
+        </w:rPr>
+        <w:t>valchev</w:t>
+      </w:r>
+      <w:r>
+        <w:rPr>
+          <w:b/>
+          <w:sz w:val="28"/>
+          <w:szCs w:val="28"/>
+        </w:rPr>
+        <w:t>.</w:t>
+      </w:r>
+      <w:r>
+        <w:rPr>
+          <w:b/>
+          <w:sz w:val="28"/>
+          <w:szCs w:val="28"/>
+          <w:lang w:val="en-US"/>
+        </w:rPr>
+        <w:t>boyan</w:t>
+      </w:r>
+      <w:r>
+        <w:rPr>
+          <w:b/>
+          <w:sz w:val="28"/>
+          <w:szCs w:val="28"/>
+        </w:rPr>
+        <w:t>3@</w:t>
+      </w:r>
+      <w:r>
+        <w:rPr>
+          <w:b/>
+          <w:sz w:val="28"/>
+          <w:szCs w:val="28"/>
+          <w:lang w:val="en-US"/>
+        </w:rPr>
+        <w:t>gmail</w:t>
+      </w:r>
+      <w:r>
+        <w:rPr>
+          <w:b/>
+          <w:sz w:val="28"/>
+          <w:szCs w:val="28"/>
+        </w:rPr>
+        <w:t>.</w:t>
+      </w:r>
+      <w:r>
+        <w:rPr>
+          <w:b/>
+          <w:sz w:val="28"/>
+          <w:szCs w:val="28"/>
+          <w:lang w:val="en-US"/>
+        </w:rPr>
+        <w:t>com</w:t>
+      </w:r>
+    </w:p>
+    <w:p>
+      <w:pPr>
+        <w:jc w:val="both"/>
+        <w:rPr>
+          <w:sz w:val="28"/>
+          <w:szCs w:val="28"/>
+        </w:rPr>
+      </w:pPr>
+      <w:r>
+        <w:rPr>
+          <w:b/>
+          <w:sz w:val="28"/>
+          <w:szCs w:val="28"/>
+        </w:rPr>
+        <w:t>преподавател:</w:t>
+      </w:r>
+      <w:r>
+        <w:rPr>
+          <w:sz w:val="28"/>
+          <w:szCs w:val="28"/>
+        </w:rPr>
+        <w:t xml:space="preserve"> </w:t>
+      </w:r>
+      <w:r>
+        <w:rPr>
+          <w:sz w:val="28"/>
+          <w:szCs w:val="28"/>
+        </w:rPr>
+        <w:t>доц</w:t>
+      </w:r>
+      <w:r>
+        <w:rPr>
+          <w:sz w:val="28"/>
+          <w:szCs w:val="28"/>
+        </w:rPr>
+        <w:t xml:space="preserve">. </w:t>
+      </w:r>
+      <w:r>
+        <w:rPr>
+          <w:sz w:val="28"/>
+          <w:szCs w:val="28"/>
+        </w:rPr>
+        <w:t xml:space="preserve">д-р </w:t>
+      </w:r>
+      <w:r>
+        <w:rPr>
+          <w:sz w:val="28"/>
+          <w:szCs w:val="28"/>
+        </w:rPr>
+        <w:t>Милен Петров</w:t>
+      </w:r>
+    </w:p>
+    <w:p>
+      <w:pPr>
+        <w:jc w:val="both"/>
+        <w:rPr>
           <w:i/>
           <w:sz w:val="28"/>
           <w:szCs w:val="28"/>
         </w:rPr>
-        <w:t>62051</w:t>
-      </w:r>
-      <w:r>
-        <w:rPr>
-          <w:i/>
-          <w:sz w:val="28"/>
-          <w:szCs w:val="28"/>
-        </w:rPr>
-        <w:br/>
-      </w:r>
-      <w:r>
-        <w:rPr>
-          <w:b/>
-          <w:sz w:val="28"/>
-          <w:szCs w:val="28"/>
-        </w:rPr>
-        <w:t>Н</w:t>
-      </w:r>
-      <w:r>
-        <w:rPr>
-          <w:b/>
-          <w:sz w:val="28"/>
-          <w:szCs w:val="28"/>
-        </w:rPr>
-        <w:t>ачална година</w:t>
-      </w:r>
-      <w:r>
-        <w:rPr>
-          <w:b/>
-          <w:sz w:val="28"/>
-          <w:szCs w:val="28"/>
-        </w:rPr>
-        <w:t>:</w:t>
-      </w:r>
-      <w:r>
-        <w:rPr>
-          <w:sz w:val="28"/>
-          <w:szCs w:val="28"/>
-        </w:rPr>
-        <w:t xml:space="preserve"> </w:t>
-      </w:r>
-      <w:r>
-        <w:rPr>
-          <w:i/>
-          <w:sz w:val="28"/>
-          <w:szCs w:val="28"/>
-        </w:rPr>
-        <w:t xml:space="preserve">2019 </w:t>
-      </w:r>
-      <w:r>
-        <w:rPr>
-          <w:b/>
-          <w:sz w:val="28"/>
-          <w:szCs w:val="28"/>
-        </w:rPr>
-        <w:tab/>
-      </w:r>
-    </w:p>
-    <w:p>
-      <w:pPr>
-        <w:shd w:val="clear" w:color="auto" w:fill="D9D9D9" w:themeFill="background1" w:themeFillShade="D9"/>
-        <w:rPr>
-          <w:b/>
-          <w:sz w:val="28"/>
-          <w:szCs w:val="28"/>
-        </w:rPr>
-      </w:pPr>
-      <w:r>
-        <w:rPr>
-          <w:b/>
-          <w:sz w:val="28"/>
-          <w:szCs w:val="28"/>
-        </w:rPr>
-        <w:t>Програма:</w:t>
-      </w:r>
-      <w:r>
-        <w:rPr>
-          <w:b/>
-          <w:sz w:val="28"/>
-          <w:szCs w:val="28"/>
-        </w:rPr>
-        <w:t xml:space="preserve"> </w:t>
-      </w:r>
-      <w:r>
-        <w:rPr>
-          <w:b/>
-          <w:sz w:val="28"/>
-          <w:szCs w:val="28"/>
-        </w:rPr>
-        <w:t xml:space="preserve"> </w:t>
-      </w:r>
-      <w:r>
-        <w:rPr>
-          <w:sz w:val="28"/>
-          <w:szCs w:val="28"/>
-        </w:rPr>
-        <w:t>бакалавър (СИ)</w:t>
-      </w:r>
-      <w:r>
-        <w:rPr>
-          <w:sz w:val="28"/>
-          <w:szCs w:val="28"/>
-        </w:rPr>
-        <w:tab/>
-      </w:r>
-      <w:r>
-        <w:rPr>
-          <w:b/>
-          <w:sz w:val="28"/>
-          <w:szCs w:val="28"/>
-        </w:rPr>
-        <w:t>Курс:</w:t>
-      </w:r>
-      <w:r>
-        <w:rPr>
-          <w:b/>
-          <w:sz w:val="28"/>
-          <w:szCs w:val="28"/>
-        </w:rPr>
-        <w:tab/>
-      </w:r>
-      <w:r>
-        <w:rPr>
-          <w:b/>
-          <w:sz w:val="28"/>
-          <w:szCs w:val="28"/>
-        </w:rPr>
-        <w:t xml:space="preserve"> </w:t>
-      </w:r>
-      <w:r>
-        <w:rPr>
-          <w:b/>
-          <w:sz w:val="28"/>
-          <w:szCs w:val="28"/>
-        </w:rPr>
-        <w:t>3</w:t>
-      </w:r>
-      <w:r>
-        <w:rPr>
-          <w:sz w:val="28"/>
-          <w:szCs w:val="28"/>
-        </w:rPr>
-        <w:t xml:space="preserve">  </w:t>
-      </w:r>
-    </w:p>
-    <w:p>
-      <w:pPr>
-        <w:shd w:val="clear" w:color="auto" w:fill="D9D9D9" w:themeFill="background1" w:themeFillShade="D9"/>
-        <w:rPr>
-          <w:b/>
-          <w:sz w:val="28"/>
-          <w:szCs w:val="28"/>
-        </w:rPr>
-      </w:pPr>
-      <w:r>
-        <w:rPr>
-          <w:b/>
-          <w:sz w:val="28"/>
-          <w:szCs w:val="28"/>
-        </w:rPr>
-        <w:t>Дата:</w:t>
-      </w:r>
-      <w:r>
-        <w:rPr>
-          <w:b/>
-          <w:sz w:val="28"/>
-          <w:szCs w:val="28"/>
-        </w:rPr>
-        <w:t xml:space="preserve">  </w:t>
-      </w:r>
-      <w:r>
-        <w:rPr>
-          <w:b/>
-          <w:sz w:val="28"/>
-          <w:szCs w:val="28"/>
-        </w:rPr>
-        <w:t>04.07.2019 г.</w:t>
-      </w:r>
-      <w:r>
-        <w:rPr>
-          <w:b/>
-          <w:sz w:val="28"/>
-          <w:szCs w:val="28"/>
-        </w:rPr>
-        <w:t xml:space="preserve"> </w:t>
-      </w:r>
-      <w:r>
-        <w:rPr>
-          <w:b/>
-          <w:sz w:val="28"/>
-          <w:szCs w:val="28"/>
-        </w:rPr>
-        <w:tab/>
-      </w:r>
-      <w:r>
-        <w:rPr>
-          <w:b/>
-          <w:sz w:val="28"/>
-          <w:szCs w:val="28"/>
-        </w:rPr>
-        <w:tab/>
-      </w:r>
-    </w:p>
-    <w:p>
-      <w:pPr>
-        <w:shd w:val="clear" w:color="auto" w:fill="D9D9D9" w:themeFill="background1" w:themeFillShade="D9"/>
-        <w:rPr>
-          <w:b/>
-          <w:sz w:val="28"/>
-          <w:szCs w:val="28"/>
-        </w:rPr>
-      </w:pPr>
-      <w:r>
-        <w:rPr>
-          <w:b/>
-          <w:sz w:val="28"/>
-          <w:szCs w:val="28"/>
-        </w:rPr>
-        <w:t xml:space="preserve">Предмет: </w:t>
-      </w:r>
-      <w:r>
-        <w:rPr>
-          <w:b/>
-          <w:sz w:val="28"/>
-          <w:szCs w:val="28"/>
-          <w:lang w:val="en-US"/>
-        </w:rPr>
-        <w:t>www</w:t>
-      </w:r>
-      <w:r>
-        <w:rPr>
-          <w:b/>
-          <w:sz w:val="28"/>
-          <w:szCs w:val="28"/>
-        </w:rPr>
-        <w:t>12</w:t>
-      </w:r>
-      <w:r>
-        <w:rPr>
-          <w:b/>
-          <w:sz w:val="28"/>
-          <w:szCs w:val="28"/>
-          <w:lang w:val="en-US"/>
-        </w:rPr>
-        <w:t>ed</w:t>
-      </w:r>
-      <w:r>
-        <w:rPr>
-          <w:b/>
-          <w:sz w:val="28"/>
-          <w:szCs w:val="28"/>
-        </w:rPr>
-        <w:t>-2019</w:t>
-      </w:r>
-      <w:r>
-        <w:rPr>
-          <w:b/>
-          <w:sz w:val="28"/>
-          <w:szCs w:val="28"/>
-          <w:lang w:val="en-US"/>
-        </w:rPr>
-        <w:t>SI</w:t>
-      </w:r>
-      <w:r>
-        <w:rPr>
-          <w:b/>
-          <w:sz w:val="28"/>
-          <w:szCs w:val="28"/>
-        </w:rPr>
-        <w:tab/>
-      </w:r>
-    </w:p>
-    <w:p>
-      <w:pPr>
-        <w:shd w:val="clear" w:color="auto" w:fill="D9D9D9" w:themeFill="background1" w:themeFillShade="D9"/>
-        <w:rPr>
-          <w:b/>
-          <w:sz w:val="28"/>
-          <w:szCs w:val="28"/>
-        </w:rPr>
-      </w:pPr>
-      <w:r>
-        <w:rPr>
-          <w:b/>
-          <w:sz w:val="28"/>
-          <w:szCs w:val="28"/>
-        </w:rPr>
-        <w:t>И</w:t>
-      </w:r>
-      <w:r>
-        <w:rPr>
-          <w:b/>
-          <w:sz w:val="28"/>
-          <w:szCs w:val="28"/>
-        </w:rPr>
-        <w:t>мейл</w:t>
-      </w:r>
-      <w:r>
-        <w:rPr>
-          <w:b/>
-          <w:sz w:val="28"/>
-          <w:szCs w:val="28"/>
-        </w:rPr>
-        <w:t xml:space="preserve">: </w:t>
-      </w:r>
-      <w:proofErr w:type="spellStart"/>
-      <w:r>
-        <w:rPr>
-          <w:b/>
-          <w:sz w:val="28"/>
-          <w:szCs w:val="28"/>
-          <w:lang w:val="en-US"/>
-        </w:rPr>
-        <w:t>valchev</w:t>
-      </w:r>
-      <w:proofErr w:type="spellEnd"/>
-      <w:r>
-        <w:rPr>
-          <w:b/>
-          <w:sz w:val="28"/>
-          <w:szCs w:val="28"/>
-        </w:rPr>
-        <w:t>.</w:t>
-      </w:r>
-      <w:proofErr w:type="spellStart"/>
-      <w:r>
-        <w:rPr>
-          <w:b/>
-          <w:sz w:val="28"/>
-          <w:szCs w:val="28"/>
-          <w:lang w:val="en-US"/>
-        </w:rPr>
-        <w:t>boyan</w:t>
-      </w:r>
-      <w:proofErr w:type="spellEnd"/>
-      <w:r>
-        <w:rPr>
-          <w:b/>
-          <w:sz w:val="28"/>
-          <w:szCs w:val="28"/>
-        </w:rPr>
-        <w:t>3@</w:t>
-      </w:r>
-      <w:proofErr w:type="spellStart"/>
-      <w:r>
-        <w:rPr>
-          <w:b/>
-          <w:sz w:val="28"/>
-          <w:szCs w:val="28"/>
-          <w:lang w:val="en-US"/>
-        </w:rPr>
-        <w:t>gmail</w:t>
-      </w:r>
-      <w:proofErr w:type="spellEnd"/>
-      <w:r>
-        <w:rPr>
-          <w:b/>
-          <w:sz w:val="28"/>
-          <w:szCs w:val="28"/>
-        </w:rPr>
-        <w:t>.</w:t>
-      </w:r>
-      <w:r>
-        <w:rPr>
-          <w:b/>
-          <w:sz w:val="28"/>
-          <w:szCs w:val="28"/>
-          <w:lang w:val="en-US"/>
-        </w:rPr>
-        <w:t>com</w:t>
-      </w:r>
-    </w:p>
-    <w:p>
-      <w:pPr>
-        <w:jc w:val="both"/>
-        <w:rPr>
-          <w:sz w:val="28"/>
-          <w:szCs w:val="28"/>
-        </w:rPr>
-      </w:pPr>
-      <w:r>
-        <w:rPr>
-          <w:b/>
-          <w:sz w:val="28"/>
-          <w:szCs w:val="28"/>
-        </w:rPr>
-        <w:t>преподавател:</w:t>
-      </w:r>
-      <w:r>
-        <w:rPr>
-          <w:sz w:val="28"/>
-          <w:szCs w:val="28"/>
-        </w:rPr>
-        <w:t xml:space="preserve"> </w:t>
-      </w:r>
-      <w:r>
-        <w:rPr>
-          <w:sz w:val="28"/>
-          <w:szCs w:val="28"/>
-        </w:rPr>
-        <w:t>доц</w:t>
-      </w:r>
-      <w:r>
-        <w:rPr>
-          <w:sz w:val="28"/>
-          <w:szCs w:val="28"/>
-        </w:rPr>
-        <w:t xml:space="preserve">. </w:t>
-      </w:r>
-      <w:r>
-        <w:rPr>
-          <w:sz w:val="28"/>
-          <w:szCs w:val="28"/>
-        </w:rPr>
-        <w:t xml:space="preserve">д-р </w:t>
-      </w:r>
-      <w:r>
-        <w:rPr>
-          <w:sz w:val="28"/>
-          <w:szCs w:val="28"/>
-        </w:rPr>
-        <w:t>Милен Петров</w:t>
-      </w:r>
-    </w:p>
-    <w:p>
-      <w:pPr>
-        <w:jc w:val="both"/>
-        <w:rPr>
-          <w:i/>
-          <w:sz w:val="28"/>
-          <w:szCs w:val="28"/>
-        </w:rPr>
       </w:pPr>
     </w:p>
     <w:p>
@@ -663,13 +640,7 @@
         <w:pStyle w:val="1"/>
       </w:pPr>
     </w:p>
-    <w:p>
-      <w:pPr>
-        <w:rPr>
-          <w:lang w:val="en-US"/>
-        </w:rPr>
-      </w:pPr>
-    </w:p>
+    <w:p/>
     <w:p/>
     <w:p/>
     <w:p/>
@@ -920,7 +891,6 @@
         <w:rPr>
           <w:sz w:val="24"/>
           <w:szCs w:val="24"/>
-          <w:lang w:val="en-US"/>
         </w:rPr>
       </w:pPr>
       <w:r>
@@ -994,15 +964,36 @@
           <w:szCs w:val="24"/>
           <w:lang w:val="en-US"/>
         </w:rPr>
-        <w:t>tag clouds.</w:t>
-      </w:r>
-    </w:p>
-    <w:p>
-      <w:pPr>
-        <w:rPr>
-          <w:sz w:val="24"/>
-          <w:szCs w:val="24"/>
-          <w:lang w:val="en-US"/>
+        <w:t>tag</w:t>
+      </w:r>
+      <w:r>
+        <w:rPr>
+          <w:sz w:val="24"/>
+          <w:szCs w:val="24"/>
+        </w:rPr>
+        <w:t xml:space="preserve"> </w:t>
+      </w:r>
+      <w:r>
+        <w:rPr>
+          <w:sz w:val="24"/>
+          <w:szCs w:val="24"/>
+          <w:lang w:val="en-US"/>
+        </w:rPr>
+        <w:t>clouds</w:t>
+      </w:r>
+      <w:r>
+        <w:rPr>
+          <w:sz w:val="24"/>
+          <w:szCs w:val="24"/>
+        </w:rPr>
+        <w:t>.</w:t>
+      </w:r>
+    </w:p>
+    <w:p>
+      <w:pPr>
+        <w:rPr>
+          <w:sz w:val="24"/>
+          <w:szCs w:val="24"/>
         </w:rPr>
       </w:pPr>
     </w:p>
@@ -1063,14 +1054,7 @@
           <w:sz w:val="24"/>
           <w:szCs w:val="24"/>
         </w:rPr>
-        <w:t>Оценката е от 0 до 100</w:t>
-      </w:r>
-      <w:r>
-        <w:rPr>
-          <w:sz w:val="24"/>
-          <w:szCs w:val="24"/>
-        </w:rPr>
-        <w:t>, като спрямо това се определя големината на тага – колкото по-голяма оценка, толкова по – голям таг.</w:t>
+        <w:t>Оценката е от 0 до 100, като спрямо това се определя големината на тага – колкото по-голяма оценка, толкова по – голям таг.</w:t>
       </w:r>
       <w:r>
         <w:rPr>
@@ -1152,39 +1136,7 @@
           <w:sz w:val="24"/>
           <w:szCs w:val="24"/>
         </w:rPr>
-        <w:t xml:space="preserve">В разработката на системата е използвана трислойна архитектура. Тя е изградена на базата на архитектурния стил MVC. Презентационният слой е разработен чрез употребата на следните технологии: HTML, CSS и </w:t>
-      </w:r>
-      <w:proofErr w:type="spellStart"/>
-      <w:r>
-        <w:rPr>
-          <w:sz w:val="24"/>
-          <w:szCs w:val="24"/>
-        </w:rPr>
-        <w:t>JavaScript</w:t>
-      </w:r>
-      <w:proofErr w:type="spellEnd"/>
-      <w:r>
-        <w:rPr>
-          <w:sz w:val="24"/>
-          <w:szCs w:val="24"/>
-        </w:rPr>
-        <w:t xml:space="preserve">. Информацията, свързана с данните за потребителите, диаграмите, студентите и техните резултати по категории се съхраняват в базата от данни. Бизнес логиката е имплементирана чрез употребата на езика PHP. Контролер частта от MVC модела осъществява извличането и изпращането на данни до презентационния слой на системата. Те връщат или изгледи, или данни в </w:t>
-      </w:r>
-      <w:proofErr w:type="spellStart"/>
-      <w:r>
-        <w:rPr>
-          <w:sz w:val="24"/>
-          <w:szCs w:val="24"/>
-        </w:rPr>
-        <w:t>json</w:t>
-      </w:r>
-      <w:proofErr w:type="spellEnd"/>
-      <w:r>
-        <w:rPr>
-          <w:sz w:val="24"/>
-          <w:szCs w:val="24"/>
-        </w:rPr>
-        <w:t xml:space="preserve"> формат. Моделите служат да извличане на данните от базата, както и за тяхното добавяне и редактиране.</w:t>
+        <w:t>В разработката на системата е използвана трислойна архитектура. Тя е изградена на базата на архитектурния стил MVC. Презентационният слой е разработен чрез употребата на следните технологии: HTML, CSS и JavaScript. Информацията, свързана с данните за потребителите, диаграмите, студентите и техните резултати по категории се съхраняват в базата от данни. Бизнес логиката е имплементирана чрез употребата на езика PHP. Контролер частта от MVC модела осъществява извличането и изпращането на данни до презентационния слой на системата. Те връщат или изгледи, или данни в json формат. Моделите служат да извличане на данните от базата, както и за тяхното добавяне и редактиране.</w:t>
       </w:r>
     </w:p>
     <w:p>
@@ -1238,23 +1190,7 @@
           <w:sz w:val="24"/>
           <w:szCs w:val="24"/>
         </w:rPr>
-        <w:t xml:space="preserve">Използваните технологии в системата са HTML5, </w:t>
-      </w:r>
-      <w:proofErr w:type="spellStart"/>
-      <w:r>
-        <w:rPr>
-          <w:sz w:val="24"/>
-          <w:szCs w:val="24"/>
-        </w:rPr>
-        <w:t>JavaScript</w:t>
-      </w:r>
-      <w:proofErr w:type="spellEnd"/>
-      <w:r>
-        <w:rPr>
-          <w:sz w:val="24"/>
-          <w:szCs w:val="24"/>
-        </w:rPr>
-        <w:t xml:space="preserve"> ES6, CSS3, PHP 7.1.27, XAMPP v3.2.3 , </w:t>
+        <w:t xml:space="preserve">Използваните технологии в системата са HTML5, JavaScript ES6, CSS3, PHP 7.1.27, XAMPP v3.2.3 , </w:t>
       </w:r>
       <w:r>
         <w:rPr>
@@ -1299,62 +1235,43 @@
           <w:sz w:val="24"/>
           <w:szCs w:val="24"/>
         </w:rPr>
-        <w:t xml:space="preserve"> 2.5 </w:t>
-      </w:r>
-      <w:r>
-        <w:rPr>
-          <w:sz w:val="24"/>
-          <w:szCs w:val="24"/>
-        </w:rPr>
-        <w:t xml:space="preserve"> . Редакторът използван за разработката на приложението e </w:t>
-      </w:r>
-      <w:proofErr w:type="spellStart"/>
-      <w:r>
-        <w:rPr>
-          <w:sz w:val="24"/>
-          <w:szCs w:val="24"/>
-        </w:rPr>
-        <w:t>Visual</w:t>
-      </w:r>
-      <w:proofErr w:type="spellEnd"/>
-      <w:r>
-        <w:rPr>
-          <w:sz w:val="24"/>
-          <w:szCs w:val="24"/>
-        </w:rPr>
-        <w:t xml:space="preserve"> </w:t>
-      </w:r>
-      <w:proofErr w:type="spellStart"/>
-      <w:r>
-        <w:rPr>
-          <w:sz w:val="24"/>
-          <w:szCs w:val="24"/>
-        </w:rPr>
-        <w:t>Studio</w:t>
-      </w:r>
-      <w:proofErr w:type="spellEnd"/>
-      <w:r>
-        <w:rPr>
-          <w:sz w:val="24"/>
-          <w:szCs w:val="24"/>
-        </w:rPr>
-        <w:t xml:space="preserve"> </w:t>
-      </w:r>
-      <w:proofErr w:type="spellStart"/>
-      <w:r>
-        <w:rPr>
-          <w:sz w:val="24"/>
-          <w:szCs w:val="24"/>
-        </w:rPr>
-        <w:t>Code</w:t>
-      </w:r>
-      <w:proofErr w:type="spellEnd"/>
-      <w:r>
-        <w:rPr>
-          <w:sz w:val="24"/>
-          <w:szCs w:val="24"/>
-        </w:rPr>
-        <w:t>.</w:t>
+        <w:t xml:space="preserve"> 2.5</w:t>
+      </w:r>
+      <w:r>
+        <w:rPr>
+          <w:sz w:val="24"/>
+          <w:szCs w:val="24"/>
+        </w:rPr>
+        <w:t xml:space="preserve">, </w:t>
+      </w:r>
+      <w:r>
+        <w:rPr>
+          <w:sz w:val="24"/>
+          <w:szCs w:val="24"/>
+          <w:lang w:val="en-US"/>
+        </w:rPr>
+        <w:t>jQuery</w:t>
+      </w:r>
+      <w:r>
+        <w:rPr>
+          <w:sz w:val="24"/>
+          <w:szCs w:val="24"/>
+        </w:rPr>
+        <w:t xml:space="preserve"> 3.4.1 (</w:t>
+      </w:r>
+      <w:r>
+        <w:rPr>
+          <w:sz w:val="24"/>
+          <w:szCs w:val="24"/>
+        </w:rPr>
+        <w:t>Само за селекции)</w:t>
+      </w:r>
+      <w:r>
+        <w:rPr>
+          <w:sz w:val="24"/>
+          <w:szCs w:val="24"/>
+        </w:rPr>
+        <w:t xml:space="preserve">  . Редакторът използван за разработката на приложението e Visual Studio Code.</w:t>
       </w:r>
     </w:p>
     <w:p>
@@ -1400,39 +1317,7 @@
           <w:sz w:val="24"/>
           <w:szCs w:val="24"/>
         </w:rPr>
-        <w:t xml:space="preserve">За стартирането на приложението потребителят трябва да има актуалната версия на XAMPP. Чрез него могат да се пуснат сървър и </w:t>
-      </w:r>
-      <w:proofErr w:type="spellStart"/>
-      <w:r>
-        <w:rPr>
-          <w:sz w:val="24"/>
-          <w:szCs w:val="24"/>
-        </w:rPr>
-        <w:t>MySQL</w:t>
-      </w:r>
-      <w:proofErr w:type="spellEnd"/>
-      <w:r>
-        <w:rPr>
-          <w:sz w:val="24"/>
-          <w:szCs w:val="24"/>
-        </w:rPr>
-        <w:t xml:space="preserve"> база от данни, без необходимост от инсталация на други програми. Чрез </w:t>
-      </w:r>
-      <w:proofErr w:type="spellStart"/>
-      <w:r>
-        <w:rPr>
-          <w:sz w:val="24"/>
-          <w:szCs w:val="24"/>
-        </w:rPr>
-        <w:t>phpMyAdmin</w:t>
-      </w:r>
-      <w:proofErr w:type="spellEnd"/>
-      <w:r>
-        <w:rPr>
-          <w:sz w:val="24"/>
-          <w:szCs w:val="24"/>
-        </w:rPr>
-        <w:t xml:space="preserve"> могат да се създадат и редактират необходимите таблици за базата от данни. </w:t>
+        <w:t xml:space="preserve">За стартирането на приложението потребителят трябва да има актуалната версия на XAMPP. Чрез него могат да се пуснат сървър и MySQL база от данни, без необходимост от инсталация на други програми. Чрез phpMyAdmin могат да се създадат и редактират необходимите таблици за базата от данни. </w:t>
       </w:r>
       <w:r>
         <w:rPr>
@@ -1446,55 +1331,7 @@
           <w:sz w:val="24"/>
           <w:szCs w:val="24"/>
         </w:rPr>
-        <w:t>Файловете на проекта трябва да са поставени в конкретната папка на XAMPP (</w:t>
-      </w:r>
-      <w:proofErr w:type="spellStart"/>
-      <w:r>
-        <w:rPr>
-          <w:sz w:val="24"/>
-          <w:szCs w:val="24"/>
-        </w:rPr>
-        <w:t>htdocs</w:t>
-      </w:r>
-      <w:proofErr w:type="spellEnd"/>
-      <w:r>
-        <w:rPr>
-          <w:sz w:val="24"/>
-          <w:szCs w:val="24"/>
-        </w:rPr>
-        <w:t xml:space="preserve">). За стартиране на приложението в браузъра се изписва </w:t>
-      </w:r>
-      <w:proofErr w:type="spellStart"/>
-      <w:r>
-        <w:rPr>
-          <w:sz w:val="24"/>
-          <w:szCs w:val="24"/>
-        </w:rPr>
-        <w:t>localhost</w:t>
-      </w:r>
-      <w:proofErr w:type="spellEnd"/>
-      <w:r>
-        <w:rPr>
-          <w:sz w:val="24"/>
-          <w:szCs w:val="24"/>
-        </w:rPr>
-        <w:t xml:space="preserve"> и номера на порта, на който да се извика, ако той е различен от 80. Логиката по осъществяването на връзка с базата от данни е изнесена като код във файла project_61999\</w:t>
-      </w:r>
-      <w:proofErr w:type="spellStart"/>
-      <w:r>
-        <w:rPr>
-          <w:sz w:val="24"/>
-          <w:szCs w:val="24"/>
-        </w:rPr>
-        <w:t>inc</w:t>
-      </w:r>
-      <w:proofErr w:type="spellEnd"/>
-      <w:r>
-        <w:rPr>
-          <w:sz w:val="24"/>
-          <w:szCs w:val="24"/>
-        </w:rPr>
-        <w:t xml:space="preserve">\config.inc. Така при необходимост от корекция, промените ще са локализирани само в този файл. </w:t>
+        <w:t xml:space="preserve">Файловете на проекта трябва да са поставени в конкретната папка на XAMPP (htdocs). За стартиране на приложението в браузъра се изписва localhost и номера на порта, на който да се извика, ако той е различен от 80. Логиката по осъществяването на връзка с базата от данни е изнесена като код във файла project_61999\inc\config.inc. Така при необходимост от корекция, промените ще са локализирани само в този файл. </w:t>
       </w:r>
     </w:p>
     <w:p>
@@ -1513,19 +1350,235 @@
           <w:sz w:val="24"/>
           <w:szCs w:val="24"/>
         </w:rPr>
+        <w:t xml:space="preserve">$localhost = 'localhost'; </w:t>
+      </w:r>
+    </w:p>
+    <w:p>
+      <w:pPr>
+        <w:rPr>
+          <w:b/>
+          <w:bCs/>
+          <w:sz w:val="24"/>
+          <w:szCs w:val="24"/>
+        </w:rPr>
+      </w:pPr>
+      <w:r>
+        <w:rPr>
+          <w:b/>
+          <w:bCs/>
+          <w:sz w:val="24"/>
+          <w:szCs w:val="24"/>
+        </w:rPr>
+        <w:t>$db_name =</w:t>
+      </w:r>
+      <w:r>
+        <w:rPr>
+          <w:b/>
+          <w:bCs/>
+          <w:sz w:val="24"/>
+          <w:szCs w:val="24"/>
+          <w:lang w:val="en-US"/>
+        </w:rPr>
+        <w:t>’</w:t>
+      </w:r>
+      <w:r>
+        <w:rPr>
+          <w:b/>
+          <w:bCs/>
+          <w:sz w:val="24"/>
+          <w:szCs w:val="24"/>
+          <w:lang w:val="en-US"/>
+        </w:rPr>
+        <w:t>webproject</w:t>
+      </w:r>
+      <w:r>
+        <w:rPr>
+          <w:b/>
+          <w:bCs/>
+          <w:sz w:val="24"/>
+          <w:szCs w:val="24"/>
+          <w:lang w:val="en-US"/>
+        </w:rPr>
+        <w:t>’</w:t>
+      </w:r>
+      <w:r>
+        <w:rPr>
+          <w:b/>
+          <w:bCs/>
+          <w:sz w:val="24"/>
+          <w:szCs w:val="24"/>
+        </w:rPr>
+        <w:t>;</w:t>
+      </w:r>
+    </w:p>
+    <w:p>
+      <w:pPr>
+        <w:rPr>
+          <w:b/>
+          <w:bCs/>
+          <w:sz w:val="24"/>
+          <w:szCs w:val="24"/>
+        </w:rPr>
+      </w:pPr>
+      <w:r>
+        <w:rPr>
+          <w:b/>
+          <w:bCs/>
+          <w:sz w:val="24"/>
+          <w:szCs w:val="24"/>
+        </w:rPr>
+        <w:t xml:space="preserve"> $username = 'root';</w:t>
+      </w:r>
+    </w:p>
+    <w:p>
+      <w:pPr>
+        <w:rPr>
+          <w:b/>
+          <w:bCs/>
+          <w:sz w:val="24"/>
+          <w:szCs w:val="24"/>
+        </w:rPr>
+      </w:pPr>
+      <w:r>
+        <w:rPr>
+          <w:b/>
+          <w:bCs/>
+          <w:sz w:val="24"/>
+          <w:szCs w:val="24"/>
+        </w:rPr>
+        <w:t xml:space="preserve"> $password = ''; </w:t>
+      </w:r>
+    </w:p>
+    <w:p>
+      <w:pPr>
+        <w:rPr>
+          <w:b/>
+          <w:bCs/>
+          <w:sz w:val="24"/>
+          <w:szCs w:val="24"/>
+        </w:rPr>
+      </w:pPr>
+    </w:p>
+    <w:p>
+      <w:pPr>
+        <w:rPr>
+          <w:sz w:val="24"/>
+          <w:szCs w:val="24"/>
+        </w:rPr>
+      </w:pPr>
+      <w:r>
+        <w:rPr>
+          <w:sz w:val="24"/>
+          <w:szCs w:val="24"/>
+        </w:rPr>
+        <w:t xml:space="preserve">Освен тези данни следва да бъдат и коректно зададена променливата </w:t>
+      </w:r>
+      <w:r>
+        <w:rPr>
+          <w:sz w:val="24"/>
+          <w:szCs w:val="24"/>
+        </w:rPr>
         <w:t>$</w:t>
       </w:r>
-      <w:proofErr w:type="spellStart"/>
-      <w:r>
+      <w:r>
+        <w:rPr>
+          <w:sz w:val="24"/>
+          <w:szCs w:val="24"/>
+          <w:lang w:val="en-US"/>
+        </w:rPr>
+        <w:t>rootFolderName</w:t>
+      </w:r>
+      <w:r>
+        <w:rPr>
+          <w:sz w:val="24"/>
+          <w:szCs w:val="24"/>
+        </w:rPr>
+        <w:t xml:space="preserve"> в </w:t>
+      </w:r>
+      <w:r>
+        <w:rPr>
+          <w:sz w:val="24"/>
+          <w:szCs w:val="24"/>
+          <w:lang w:val="en-US"/>
+        </w:rPr>
+        <w:t>api</w:t>
+      </w:r>
+      <w:r>
+        <w:rPr>
+          <w:sz w:val="24"/>
+          <w:szCs w:val="24"/>
+        </w:rPr>
+        <w:t>.</w:t>
+      </w:r>
+      <w:r>
+        <w:rPr>
+          <w:sz w:val="24"/>
+          <w:szCs w:val="24"/>
+          <w:lang w:val="en-US"/>
+        </w:rPr>
+        <w:t>php</w:t>
+      </w:r>
+      <w:r>
+        <w:rPr>
+          <w:sz w:val="24"/>
+          <w:szCs w:val="24"/>
+        </w:rPr>
+        <w:t xml:space="preserve">. Както именто подсказват </w:t>
+      </w:r>
+      <w:r>
+        <w:rPr>
+          <w:sz w:val="24"/>
+          <w:szCs w:val="24"/>
+        </w:rPr>
+        <w:t>$</w:t>
+      </w:r>
+      <w:r>
+        <w:rPr>
+          <w:sz w:val="24"/>
+          <w:szCs w:val="24"/>
+          <w:lang w:val="en-US"/>
+        </w:rPr>
+        <w:t>rootFolderName</w:t>
+      </w:r>
+      <w:r>
+        <w:rPr>
+          <w:sz w:val="24"/>
+          <w:szCs w:val="24"/>
+        </w:rPr>
+        <w:t xml:space="preserve"> е базовата директория на проекта (името на папката, която е в </w:t>
+      </w:r>
+      <w:r>
+        <w:rPr>
+          <w:sz w:val="24"/>
+          <w:szCs w:val="24"/>
+          <w:lang w:val="en-US"/>
+        </w:rPr>
+        <w:t>XAMPP</w:t>
+      </w:r>
+      <w:r>
+        <w:rPr>
+          <w:sz w:val="24"/>
+          <w:szCs w:val="24"/>
+        </w:rPr>
+        <w:t xml:space="preserve"> </w:t>
+      </w:r>
+      <w:r>
+        <w:rPr>
+          <w:sz w:val="24"/>
+          <w:szCs w:val="24"/>
+        </w:rPr>
+        <w:t>и съдържа проекта). Следва примерна стойност:</w:t>
+      </w:r>
+    </w:p>
+    <w:p>
+      <w:pPr>
         <w:rPr>
           <w:b/>
           <w:bCs/>
           <w:sz w:val="24"/>
           <w:szCs w:val="24"/>
         </w:rPr>
-        <w:t>localhost</w:t>
-      </w:r>
-      <w:proofErr w:type="spellEnd"/>
+      </w:pPr>
       <w:r>
         <w:rPr>
           <w:b/>
@@ -1533,19 +1586,107 @@
           <w:sz w:val="24"/>
           <w:szCs w:val="24"/>
         </w:rPr>
-        <w:t xml:space="preserve"> = '</w:t>
-      </w:r>
-      <w:proofErr w:type="spellStart"/>
-      <w:r>
+        <w:t>$rootFolderName = "62051_project_final";</w:t>
+      </w:r>
+    </w:p>
+    <w:p>
+      <w:pPr>
+        <w:rPr>
+          <w:sz w:val="24"/>
+          <w:szCs w:val="24"/>
+        </w:rPr>
+      </w:pPr>
+      <w:r>
+        <w:rPr>
+          <w:sz w:val="24"/>
+          <w:szCs w:val="24"/>
+        </w:rPr>
+        <w:t xml:space="preserve">Допълнително трябва да бъде коректно зададена и променливата </w:t>
+      </w:r>
+      <w:r>
+        <w:rPr>
+          <w:sz w:val="24"/>
+          <w:szCs w:val="24"/>
+          <w:lang w:val="en-US"/>
+        </w:rPr>
+        <w:t>basePath</w:t>
+      </w:r>
+      <w:r>
+        <w:rPr>
+          <w:sz w:val="24"/>
+          <w:szCs w:val="24"/>
+        </w:rPr>
+        <w:t xml:space="preserve"> </w:t>
+      </w:r>
+      <w:r>
+        <w:rPr>
+          <w:sz w:val="24"/>
+          <w:szCs w:val="24"/>
+        </w:rPr>
+        <w:t xml:space="preserve">в </w:t>
+      </w:r>
+      <w:r>
+        <w:rPr>
+          <w:sz w:val="24"/>
+          <w:szCs w:val="24"/>
+          <w:lang w:val="en-US"/>
+        </w:rPr>
+        <w:t>js</w:t>
+      </w:r>
+      <w:r>
+        <w:rPr>
+          <w:sz w:val="24"/>
+          <w:szCs w:val="24"/>
+        </w:rPr>
+        <w:t>/</w:t>
+      </w:r>
+      <w:r>
+        <w:rPr>
+          <w:sz w:val="24"/>
+          <w:szCs w:val="24"/>
+          <w:lang w:val="en-US"/>
+        </w:rPr>
+        <w:t>tagGroups</w:t>
+      </w:r>
+      <w:r>
+        <w:rPr>
+          <w:sz w:val="24"/>
+          <w:szCs w:val="24"/>
+        </w:rPr>
+        <w:t>.</w:t>
+      </w:r>
+      <w:r>
+        <w:rPr>
+          <w:sz w:val="24"/>
+          <w:szCs w:val="24"/>
+          <w:lang w:val="en-US"/>
+        </w:rPr>
+        <w:t>js</w:t>
+      </w:r>
+      <w:r>
+        <w:rPr>
+          <w:sz w:val="24"/>
+          <w:szCs w:val="24"/>
+        </w:rPr>
+        <w:t xml:space="preserve">. </w:t>
+      </w:r>
+      <w:r>
+        <w:rPr>
+          <w:sz w:val="24"/>
+          <w:szCs w:val="24"/>
+        </w:rPr>
+        <w:t>Следва примерна стойност:</w:t>
+      </w:r>
+    </w:p>
+    <w:p>
+      <w:pPr>
         <w:rPr>
           <w:b/>
           <w:bCs/>
           <w:sz w:val="24"/>
           <w:szCs w:val="24"/>
         </w:rPr>
-        <w:t>localhost</w:t>
-      </w:r>
-      <w:proofErr w:type="spellEnd"/>
+      </w:pPr>
       <w:r>
         <w:rPr>
           <w:b/>
@@ -1553,292 +1694,8 @@
           <w:sz w:val="24"/>
           <w:szCs w:val="24"/>
         </w:rPr>
-        <w:t xml:space="preserve">'; </w:t>
-      </w:r>
-    </w:p>
-    <w:p>
-      <w:pPr>
-        <w:rPr>
-          <w:b/>
-          <w:bCs/>
-          <w:sz w:val="24"/>
-          <w:szCs w:val="24"/>
-        </w:rPr>
-      </w:pPr>
-      <w:r>
-        <w:rPr>
-          <w:b/>
-          <w:bCs/>
-          <w:sz w:val="24"/>
-          <w:szCs w:val="24"/>
-        </w:rPr>
-        <w:t>$</w:t>
-      </w:r>
-      <w:proofErr w:type="spellStart"/>
-      <w:r>
-        <w:rPr>
-          <w:b/>
-          <w:bCs/>
-          <w:sz w:val="24"/>
-          <w:szCs w:val="24"/>
-        </w:rPr>
-        <w:t>db_name</w:t>
-      </w:r>
-      <w:proofErr w:type="spellEnd"/>
-      <w:r>
-        <w:rPr>
-          <w:b/>
-          <w:bCs/>
-          <w:sz w:val="24"/>
-          <w:szCs w:val="24"/>
-        </w:rPr>
-        <w:t xml:space="preserve"> =</w:t>
-      </w:r>
-      <w:r>
-        <w:rPr>
-          <w:b/>
-          <w:bCs/>
-          <w:sz w:val="24"/>
-          <w:szCs w:val="24"/>
-          <w:lang w:val="en-US"/>
-        </w:rPr>
-        <w:t>’</w:t>
-      </w:r>
-      <w:proofErr w:type="spellStart"/>
-      <w:r>
-        <w:rPr>
-          <w:b/>
-          <w:bCs/>
-          <w:sz w:val="24"/>
-          <w:szCs w:val="24"/>
-          <w:lang w:val="en-US"/>
-        </w:rPr>
-        <w:t>webproject</w:t>
-      </w:r>
-      <w:proofErr w:type="spellEnd"/>
-      <w:r>
-        <w:rPr>
-          <w:b/>
-          <w:bCs/>
-          <w:sz w:val="24"/>
-          <w:szCs w:val="24"/>
-          <w:lang w:val="en-US"/>
-        </w:rPr>
-        <w:t>’</w:t>
-      </w:r>
-      <w:r>
-        <w:rPr>
-          <w:b/>
-          <w:bCs/>
-          <w:sz w:val="24"/>
-          <w:szCs w:val="24"/>
-        </w:rPr>
-        <w:t>;</w:t>
-      </w:r>
-    </w:p>
-    <w:p>
-      <w:pPr>
-        <w:rPr>
-          <w:b/>
-          <w:bCs/>
-          <w:sz w:val="24"/>
-          <w:szCs w:val="24"/>
-        </w:rPr>
-      </w:pPr>
-      <w:r>
-        <w:rPr>
-          <w:b/>
-          <w:bCs/>
-          <w:sz w:val="24"/>
-          <w:szCs w:val="24"/>
-        </w:rPr>
-        <w:t xml:space="preserve"> $</w:t>
-      </w:r>
-      <w:proofErr w:type="spellStart"/>
-      <w:r>
-        <w:rPr>
-          <w:b/>
-          <w:bCs/>
-          <w:sz w:val="24"/>
-          <w:szCs w:val="24"/>
-        </w:rPr>
-        <w:t>username</w:t>
-      </w:r>
-      <w:proofErr w:type="spellEnd"/>
-      <w:r>
-        <w:rPr>
-          <w:b/>
-          <w:bCs/>
-          <w:sz w:val="24"/>
-          <w:szCs w:val="24"/>
-        </w:rPr>
-        <w:t xml:space="preserve"> = '</w:t>
-      </w:r>
-      <w:proofErr w:type="spellStart"/>
-      <w:r>
-        <w:rPr>
-          <w:b/>
-          <w:bCs/>
-          <w:sz w:val="24"/>
-          <w:szCs w:val="24"/>
-        </w:rPr>
-        <w:t>root</w:t>
-      </w:r>
-      <w:proofErr w:type="spellEnd"/>
-      <w:r>
-        <w:rPr>
-          <w:b/>
-          <w:bCs/>
-          <w:sz w:val="24"/>
-          <w:szCs w:val="24"/>
-        </w:rPr>
-        <w:t>';</w:t>
-      </w:r>
-    </w:p>
-    <w:p>
-      <w:pPr>
-        <w:rPr>
-          <w:b/>
-          <w:bCs/>
-          <w:sz w:val="24"/>
-          <w:szCs w:val="24"/>
-        </w:rPr>
-      </w:pPr>
-      <w:r>
-        <w:rPr>
-          <w:b/>
-          <w:bCs/>
-          <w:sz w:val="24"/>
-          <w:szCs w:val="24"/>
-        </w:rPr>
-        <w:t xml:space="preserve"> $</w:t>
-      </w:r>
-      <w:proofErr w:type="spellStart"/>
-      <w:r>
-        <w:rPr>
-          <w:b/>
-          <w:bCs/>
-          <w:sz w:val="24"/>
-          <w:szCs w:val="24"/>
-        </w:rPr>
-        <w:t>password</w:t>
-      </w:r>
-      <w:proofErr w:type="spellEnd"/>
-      <w:r>
-        <w:rPr>
-          <w:b/>
-          <w:bCs/>
-          <w:sz w:val="24"/>
-          <w:szCs w:val="24"/>
-        </w:rPr>
-        <w:t xml:space="preserve"> = ''; </w:t>
-      </w:r>
-    </w:p>
-    <w:p>
-      <w:pPr>
-        <w:rPr>
-          <w:b/>
-          <w:bCs/>
-          <w:sz w:val="24"/>
-          <w:szCs w:val="24"/>
-        </w:rPr>
-      </w:pPr>
-    </w:p>
-    <w:p>
-      <w:pPr>
-        <w:rPr>
-          <w:sz w:val="24"/>
-          <w:szCs w:val="24"/>
-          <w:lang w:val="en-US"/>
-        </w:rPr>
-      </w:pPr>
-      <w:r>
-        <w:rPr>
-          <w:sz w:val="24"/>
-          <w:szCs w:val="24"/>
-        </w:rPr>
-        <w:t xml:space="preserve">Трябва и </w:t>
-      </w:r>
-      <w:r>
-        <w:rPr>
-          <w:sz w:val="24"/>
-          <w:szCs w:val="24"/>
-        </w:rPr>
-        <w:t>$</w:t>
-      </w:r>
-      <w:proofErr w:type="spellStart"/>
-      <w:r>
-        <w:rPr>
-          <w:sz w:val="24"/>
-          <w:szCs w:val="24"/>
-          <w:lang w:val="en-US"/>
-        </w:rPr>
-        <w:t>baseUrl</w:t>
-      </w:r>
-      <w:proofErr w:type="spellEnd"/>
-      <w:r>
-        <w:rPr>
-          <w:sz w:val="24"/>
-          <w:szCs w:val="24"/>
-        </w:rPr>
-        <w:t xml:space="preserve"> </w:t>
-      </w:r>
-      <w:r>
-        <w:rPr>
-          <w:sz w:val="24"/>
-          <w:szCs w:val="24"/>
-        </w:rPr>
-        <w:t xml:space="preserve"> в </w:t>
-      </w:r>
-      <w:proofErr w:type="spellStart"/>
-      <w:r>
-        <w:rPr>
-          <w:sz w:val="24"/>
-          <w:szCs w:val="24"/>
-          <w:lang w:val="en-US"/>
-        </w:rPr>
-        <w:t>api</w:t>
-      </w:r>
-      <w:proofErr w:type="spellEnd"/>
-      <w:r>
-        <w:rPr>
-          <w:sz w:val="24"/>
-          <w:szCs w:val="24"/>
-        </w:rPr>
-        <w:t>.</w:t>
-      </w:r>
-      <w:r>
-        <w:rPr>
-          <w:sz w:val="24"/>
-          <w:szCs w:val="24"/>
-          <w:lang w:val="en-US"/>
-        </w:rPr>
-        <w:t>php</w:t>
-      </w:r>
-      <w:r>
-        <w:rPr>
-          <w:sz w:val="24"/>
-          <w:szCs w:val="24"/>
-        </w:rPr>
-        <w:t xml:space="preserve"> </w:t>
-      </w:r>
-      <w:r>
-        <w:rPr>
-          <w:sz w:val="24"/>
-          <w:szCs w:val="24"/>
-        </w:rPr>
-        <w:t>да бъде коректно зададено.</w:t>
-      </w:r>
-    </w:p>
-    <w:p>
-      <w:pPr>
-        <w:rPr>
-          <w:b/>
-          <w:bCs/>
-          <w:sz w:val="24"/>
-          <w:szCs w:val="24"/>
-        </w:rPr>
-      </w:pPr>
+        <w:t>basePath = "http://localhost/62051_project_final"</w:t>
+      </w:r>
     </w:p>
     <w:p>
       <w:pPr>
@@ -1884,6 +1741,7 @@
         <w:rPr>
           <w:noProof/>
         </w:rPr>
+        <w:lastRenderedPageBreak/>
         <w:drawing>
           <wp:inline distT="0" distB="0" distL="0" distR="0">
             <wp:extent cx="5760720" cy="2179320"/>
@@ -1923,7 +1781,6 @@
     </w:p>
     <w:p>
       <w:r>
-        <w:lastRenderedPageBreak/>
         <w:t xml:space="preserve">Това е изгледа, който потребителите виждат при </w:t>
       </w:r>
       <w:r>
@@ -1982,6 +1839,7 @@
         <w:rPr>
           <w:noProof/>
         </w:rPr>
+        <w:lastRenderedPageBreak/>
         <w:drawing>
           <wp:inline distT="0" distB="0" distL="0" distR="0">
             <wp:extent cx="5760720" cy="3228975"/>
@@ -2056,7 +1914,6 @@
           <w:noProof/>
           <w:lang w:val="en-US"/>
         </w:rPr>
-        <w:lastRenderedPageBreak/>
         <w:drawing>
           <wp:inline distT="0" distB="0" distL="0" distR="0">
             <wp:extent cx="5554980" cy="2857500"/>
@@ -2139,6 +1996,7 @@
           <w:noProof/>
           <w:lang w:val="en-US"/>
         </w:rPr>
+        <w:lastRenderedPageBreak/>
         <w:drawing>
           <wp:inline distT="0" distB="0" distL="0" distR="0">
             <wp:extent cx="5760720" cy="2435860"/>
@@ -2221,11 +2079,10 @@
           <w:noProof/>
           <w:lang w:val="en-US"/>
         </w:rPr>
-        <w:lastRenderedPageBreak/>
         <w:drawing>
           <wp:inline distT="0" distB="0" distL="0" distR="0">
-            <wp:extent cx="5760720" cy="3495675"/>
-            <wp:effectExtent l="0" t="0" r="0" b="9525"/>
+            <wp:extent cx="5760720" cy="3634740"/>
+            <wp:effectExtent l="0" t="0" r="0" b="3810"/>
             <wp:docPr id="6" name="Картина 6"/>
             <wp:cNvGraphicFramePr>
               <a:graphicFrameLocks xmlns:a="http://schemas.openxmlformats.org/drawingml/2006/main" noChangeAspect="1"/>
@@ -2246,7 +2103,7 @@
                   <pic:spPr>
                     <a:xfrm>
                       <a:off x="0" y="0"/>
-                      <a:ext cx="5760720" cy="3495675"/>
+                      <a:ext cx="5760720" cy="3634740"/>
                     </a:xfrm>
                     <a:prstGeom prst="rect">
                       <a:avLst/>
@@ -2304,6 +2161,7 @@
           <w:noProof/>
           <w:lang w:val="en-US"/>
         </w:rPr>
+        <w:lastRenderedPageBreak/>
         <w:drawing>
           <wp:inline distT="0" distB="0" distL="0" distR="0">
             <wp:extent cx="5760720" cy="3328035"/>
@@ -2453,6 +2311,368 @@
           <w:sz w:val="24"/>
           <w:szCs w:val="24"/>
         </w:rPr>
+        <w:tab/>
+      </w:r>
+      <w:r>
+        <w:rPr>
+          <w:sz w:val="24"/>
+          <w:szCs w:val="24"/>
+        </w:rPr>
+        <w:tab/>
+        <w:t xml:space="preserve">7.1.2 Редактиране на група: (Пример за редактиране: Промяна на името в модала от „Втора група“ на „Трета група“ </w:t>
+      </w:r>
+    </w:p>
+    <w:p>
+      <w:pPr>
+        <w:ind w:left="720" w:hanging="360"/>
+        <w:rPr>
+          <w:sz w:val="24"/>
+          <w:szCs w:val="24"/>
+        </w:rPr>
+      </w:pPr>
+      <w:r>
+        <w:rPr>
+          <w:sz w:val="24"/>
+          <w:szCs w:val="24"/>
+        </w:rPr>
+        <w:tab/>
+        <w:t xml:space="preserve">7.2 </w:t>
+      </w:r>
+      <w:r>
+        <w:rPr>
+          <w:sz w:val="24"/>
+          <w:szCs w:val="24"/>
+        </w:rPr>
+        <w:t>Действия с тагове</w:t>
+      </w:r>
+      <w:r>
+        <w:rPr>
+          <w:sz w:val="24"/>
+          <w:szCs w:val="24"/>
+        </w:rPr>
+        <w:t>:</w:t>
+      </w:r>
+    </w:p>
+    <w:p>
+      <w:pPr>
+        <w:ind w:left="720" w:hanging="360"/>
+        <w:rPr>
+          <w:sz w:val="24"/>
+          <w:szCs w:val="24"/>
+        </w:rPr>
+      </w:pPr>
+      <w:r>
+        <w:rPr>
+          <w:sz w:val="24"/>
+          <w:szCs w:val="24"/>
+        </w:rPr>
+        <w:tab/>
+      </w:r>
+      <w:r>
+        <w:rPr>
+          <w:sz w:val="24"/>
+          <w:szCs w:val="24"/>
+        </w:rPr>
+        <w:tab/>
+        <w:t xml:space="preserve">7.2.1 Създаване на таг: </w:t>
+      </w:r>
+    </w:p>
+    <w:p>
+      <w:pPr>
+        <w:ind w:left="720" w:hanging="360"/>
+        <w:rPr>
+          <w:sz w:val="24"/>
+          <w:szCs w:val="24"/>
+        </w:rPr>
+      </w:pPr>
+      <w:r>
+        <w:rPr>
+          <w:sz w:val="24"/>
+          <w:szCs w:val="24"/>
+        </w:rPr>
+        <w:tab/>
+      </w:r>
+      <w:r>
+        <w:rPr>
+          <w:sz w:val="24"/>
+          <w:szCs w:val="24"/>
+        </w:rPr>
+        <w:tab/>
+        <w:t>Примерни данни:     Име на проекта: Проект 1</w:t>
+      </w:r>
+    </w:p>
+    <w:p>
+      <w:pPr>
+        <w:ind w:left="720" w:hanging="360"/>
+        <w:rPr>
+          <w:sz w:val="24"/>
+          <w:szCs w:val="24"/>
+        </w:rPr>
+      </w:pPr>
+      <w:r>
+        <w:rPr>
+          <w:sz w:val="24"/>
+          <w:szCs w:val="24"/>
+        </w:rPr>
+        <w:tab/>
+      </w:r>
+      <w:r>
+        <w:rPr>
+          <w:sz w:val="24"/>
+          <w:szCs w:val="24"/>
+        </w:rPr>
+        <w:tab/>
+      </w:r>
+      <w:r>
+        <w:rPr>
+          <w:sz w:val="24"/>
+          <w:szCs w:val="24"/>
+        </w:rPr>
+        <w:tab/>
+      </w:r>
+      <w:r>
+        <w:rPr>
+          <w:sz w:val="24"/>
+          <w:szCs w:val="24"/>
+        </w:rPr>
+        <w:tab/>
+      </w:r>
+      <w:r>
+        <w:rPr>
+          <w:sz w:val="24"/>
+          <w:szCs w:val="24"/>
+        </w:rPr>
+        <w:tab/>
+        <w:t>Брой точки: 60</w:t>
+      </w:r>
+    </w:p>
+    <w:p>
+      <w:pPr>
+        <w:ind w:left="720" w:hanging="360"/>
+        <w:rPr>
+          <w:sz w:val="24"/>
+          <w:szCs w:val="24"/>
+        </w:rPr>
+      </w:pPr>
+      <w:r>
+        <w:rPr>
+          <w:sz w:val="24"/>
+          <w:szCs w:val="24"/>
+        </w:rPr>
+        <w:tab/>
+      </w:r>
+      <w:r>
+        <w:rPr>
+          <w:sz w:val="24"/>
+          <w:szCs w:val="24"/>
+        </w:rPr>
+        <w:tab/>
+      </w:r>
+      <w:r>
+        <w:rPr>
+          <w:sz w:val="24"/>
+          <w:szCs w:val="24"/>
+        </w:rPr>
+        <w:tab/>
+      </w:r>
+      <w:r>
+        <w:rPr>
+          <w:sz w:val="24"/>
+          <w:szCs w:val="24"/>
+        </w:rPr>
+        <w:tab/>
+      </w:r>
+      <w:r>
+        <w:rPr>
+          <w:sz w:val="24"/>
+          <w:szCs w:val="24"/>
+        </w:rPr>
+        <w:tab/>
+        <w:t xml:space="preserve">Линк към проекта: </w:t>
+      </w:r>
+      <w:r>
+        <w:rPr>
+          <w:sz w:val="24"/>
+          <w:szCs w:val="24"/>
+        </w:rPr>
+        <w:t>#</w:t>
+      </w:r>
+    </w:p>
+    <w:p>
+      <w:pPr>
+        <w:ind w:left="720" w:hanging="360"/>
+        <w:rPr>
+          <w:sz w:val="24"/>
+          <w:szCs w:val="24"/>
+        </w:rPr>
+      </w:pPr>
+      <w:r>
+        <w:rPr>
+          <w:sz w:val="24"/>
+          <w:szCs w:val="24"/>
+        </w:rPr>
+        <w:tab/>
+      </w:r>
+      <w:r>
+        <w:rPr>
+          <w:sz w:val="24"/>
+          <w:szCs w:val="24"/>
+        </w:rPr>
+        <w:tab/>
+        <w:t>7.2.2 Редактиране на таг</w:t>
+      </w:r>
+    </w:p>
+    <w:p>
+      <w:pPr>
+        <w:ind w:left="720" w:hanging="360"/>
+        <w:rPr>
+          <w:sz w:val="24"/>
+          <w:szCs w:val="24"/>
+        </w:rPr>
+      </w:pPr>
+      <w:r>
+        <w:rPr>
+          <w:sz w:val="24"/>
+          <w:szCs w:val="24"/>
+        </w:rPr>
+        <w:tab/>
+      </w:r>
+      <w:r>
+        <w:rPr>
+          <w:sz w:val="24"/>
+          <w:szCs w:val="24"/>
+        </w:rPr>
+        <w:tab/>
+        <w:t xml:space="preserve">Стари данни:  :    </w:t>
+      </w:r>
+      <w:r>
+        <w:rPr>
+          <w:sz w:val="24"/>
+          <w:szCs w:val="24"/>
+        </w:rPr>
+        <w:tab/>
+        <w:t>Име на проекта: Проект 1</w:t>
+      </w:r>
+    </w:p>
+    <w:p>
+      <w:pPr>
+        <w:ind w:left="720" w:hanging="360"/>
+        <w:rPr>
+          <w:sz w:val="24"/>
+          <w:szCs w:val="24"/>
+        </w:rPr>
+      </w:pPr>
+      <w:r>
+        <w:rPr>
+          <w:sz w:val="24"/>
+          <w:szCs w:val="24"/>
+        </w:rPr>
+        <w:tab/>
+      </w:r>
+      <w:r>
+        <w:rPr>
+          <w:sz w:val="24"/>
+          <w:szCs w:val="24"/>
+        </w:rPr>
+        <w:tab/>
+      </w:r>
+      <w:r>
+        <w:rPr>
+          <w:sz w:val="24"/>
+          <w:szCs w:val="24"/>
+        </w:rPr>
+        <w:tab/>
+      </w:r>
+      <w:r>
+        <w:rPr>
+          <w:sz w:val="24"/>
+          <w:szCs w:val="24"/>
+        </w:rPr>
+        <w:tab/>
+      </w:r>
+      <w:r>
+        <w:rPr>
+          <w:sz w:val="24"/>
+          <w:szCs w:val="24"/>
+        </w:rPr>
+        <w:tab/>
+        <w:t xml:space="preserve"> Брой точки: 60</w:t>
+      </w:r>
+    </w:p>
+    <w:p>
+      <w:pPr>
+        <w:ind w:left="720" w:hanging="360"/>
+        <w:rPr>
+          <w:sz w:val="24"/>
+          <w:szCs w:val="24"/>
+        </w:rPr>
+      </w:pPr>
+      <w:r>
+        <w:rPr>
+          <w:sz w:val="24"/>
+          <w:szCs w:val="24"/>
+        </w:rPr>
+        <w:tab/>
+      </w:r>
+      <w:r>
+        <w:rPr>
+          <w:sz w:val="24"/>
+          <w:szCs w:val="24"/>
+        </w:rPr>
+        <w:tab/>
+      </w:r>
+      <w:r>
+        <w:rPr>
+          <w:sz w:val="24"/>
+          <w:szCs w:val="24"/>
+        </w:rPr>
+        <w:tab/>
+      </w:r>
+      <w:r>
+        <w:rPr>
+          <w:sz w:val="24"/>
+          <w:szCs w:val="24"/>
+        </w:rPr>
+        <w:tab/>
+      </w:r>
+      <w:r>
+        <w:rPr>
+          <w:sz w:val="24"/>
+          <w:szCs w:val="24"/>
+        </w:rPr>
+        <w:tab/>
+        <w:t xml:space="preserve">Линк към проекта: </w:t>
+      </w:r>
+      <w:r>
+        <w:rPr>
+          <w:sz w:val="24"/>
+          <w:szCs w:val="24"/>
+        </w:rPr>
+        <w:t>#</w:t>
+      </w:r>
+    </w:p>
+    <w:p>
+      <w:pPr>
+        <w:ind w:left="720" w:hanging="360"/>
+        <w:rPr>
+          <w:sz w:val="24"/>
+          <w:szCs w:val="24"/>
+        </w:rPr>
+      </w:pPr>
+    </w:p>
+    <w:p>
+      <w:pPr>
+        <w:ind w:left="720" w:hanging="360"/>
+        <w:rPr>
+          <w:sz w:val="24"/>
+          <w:szCs w:val="24"/>
+        </w:rPr>
+      </w:pPr>
+      <w:r>
+        <w:rPr>
+          <w:sz w:val="24"/>
+          <w:szCs w:val="24"/>
+        </w:rPr>
         <w:lastRenderedPageBreak/>
         <w:tab/>
       </w:r>
@@ -2462,23 +2682,20 @@
           <w:szCs w:val="24"/>
         </w:rPr>
         <w:tab/>
-        <w:t xml:space="preserve">7.1.2 Редактиране на група: (Пример за редактиране: Промяна на името в </w:t>
-      </w:r>
-      <w:proofErr w:type="spellStart"/>
-      <w:r>
-        <w:rPr>
-          <w:sz w:val="24"/>
-          <w:szCs w:val="24"/>
-        </w:rPr>
-        <w:t>модала</w:t>
-      </w:r>
-      <w:proofErr w:type="spellEnd"/>
-      <w:r>
-        <w:rPr>
-          <w:sz w:val="24"/>
-          <w:szCs w:val="24"/>
-        </w:rPr>
-        <w:t xml:space="preserve"> от „Втора група“ на „Трета група“ </w:t>
+      </w:r>
+      <w:r>
+        <w:rPr>
+          <w:sz w:val="24"/>
+          <w:szCs w:val="24"/>
+        </w:rPr>
+        <w:t xml:space="preserve"> </w:t>
+      </w:r>
+      <w:r>
+        <w:rPr>
+          <w:sz w:val="24"/>
+          <w:szCs w:val="24"/>
+        </w:rPr>
+        <w:t>Променени данни:     Име на проекта: Проект 1</w:t>
       </w:r>
     </w:p>
     <w:p>
@@ -2495,21 +2712,35 @@
           <w:szCs w:val="24"/>
         </w:rPr>
         <w:tab/>
-        <w:t xml:space="preserve">7.2 </w:t>
-      </w:r>
-      <w:r>
-        <w:rPr>
-          <w:sz w:val="24"/>
-          <w:szCs w:val="24"/>
-        </w:rPr>
-        <w:t>Действия с тагове</w:t>
-      </w:r>
-      <w:r>
-        <w:rPr>
-          <w:sz w:val="24"/>
-          <w:szCs w:val="24"/>
-        </w:rPr>
-        <w:t>:</w:t>
+      </w:r>
+      <w:r>
+        <w:rPr>
+          <w:sz w:val="24"/>
+          <w:szCs w:val="24"/>
+        </w:rPr>
+        <w:tab/>
+      </w:r>
+      <w:r>
+        <w:rPr>
+          <w:sz w:val="24"/>
+          <w:szCs w:val="24"/>
+        </w:rPr>
+        <w:tab/>
+      </w:r>
+      <w:r>
+        <w:rPr>
+          <w:sz w:val="24"/>
+          <w:szCs w:val="24"/>
+        </w:rPr>
+        <w:tab/>
+      </w:r>
+      <w:r>
+        <w:rPr>
+          <w:sz w:val="24"/>
+          <w:szCs w:val="24"/>
+        </w:rPr>
+        <w:tab/>
+        <w:t>Брой точки: 60</w:t>
       </w:r>
     </w:p>
     <w:p>
@@ -2533,7 +2764,35 @@
           <w:szCs w:val="24"/>
         </w:rPr>
         <w:tab/>
-        <w:t xml:space="preserve">7.2.1 Създаване на таг: </w:t>
+      </w:r>
+      <w:r>
+        <w:rPr>
+          <w:sz w:val="24"/>
+          <w:szCs w:val="24"/>
+        </w:rPr>
+        <w:tab/>
+      </w:r>
+      <w:r>
+        <w:rPr>
+          <w:sz w:val="24"/>
+          <w:szCs w:val="24"/>
+        </w:rPr>
+        <w:tab/>
+      </w:r>
+      <w:r>
+        <w:rPr>
+          <w:sz w:val="24"/>
+          <w:szCs w:val="24"/>
+        </w:rPr>
+        <w:tab/>
+        <w:t xml:space="preserve">Линк към проекта: </w:t>
+      </w:r>
+      <w:r>
+        <w:rPr>
+          <w:sz w:val="24"/>
+          <w:szCs w:val="24"/>
+        </w:rPr>
+        <w:t>#</w:t>
       </w:r>
     </w:p>
     <w:p>
@@ -2550,14 +2809,7 @@
           <w:szCs w:val="24"/>
         </w:rPr>
         <w:tab/>
-      </w:r>
-      <w:r>
-        <w:rPr>
-          <w:sz w:val="24"/>
-          <w:szCs w:val="24"/>
-        </w:rPr>
-        <w:tab/>
-        <w:t>Примерни данни:     Име на проекта: Проект 1</w:t>
+        <w:t>7.3 Избор на начина на представяне на диаграмите от падащото меню</w:t>
       </w:r>
     </w:p>
     <w:p>
@@ -2568,42 +2820,6 @@
           <w:szCs w:val="24"/>
         </w:rPr>
       </w:pPr>
-      <w:r>
-        <w:rPr>
-          <w:sz w:val="24"/>
-          <w:szCs w:val="24"/>
-        </w:rPr>
-        <w:tab/>
-      </w:r>
-      <w:r>
-        <w:rPr>
-          <w:sz w:val="24"/>
-          <w:szCs w:val="24"/>
-        </w:rPr>
-        <w:tab/>
-      </w:r>
-      <w:r>
-        <w:rPr>
-          <w:sz w:val="24"/>
-          <w:szCs w:val="24"/>
-        </w:rPr>
-        <w:tab/>
-      </w:r>
-      <w:r>
-        <w:rPr>
-          <w:sz w:val="24"/>
-          <w:szCs w:val="24"/>
-        </w:rPr>
-        <w:tab/>
-      </w:r>
-      <w:r>
-        <w:rPr>
-          <w:sz w:val="24"/>
-          <w:szCs w:val="24"/>
-        </w:rPr>
-        <w:tab/>
-        <w:t>Брой точки: 60</w:t>
-      </w:r>
     </w:p>
     <w:p>
       <w:pPr>
@@ -2611,432 +2827,6 @@
         <w:rPr>
           <w:sz w:val="24"/>
           <w:szCs w:val="24"/>
-          <w:lang w:val="en-US"/>
-        </w:rPr>
-      </w:pPr>
-      <w:r>
-        <w:rPr>
-          <w:sz w:val="24"/>
-          <w:szCs w:val="24"/>
-        </w:rPr>
-        <w:tab/>
-      </w:r>
-      <w:r>
-        <w:rPr>
-          <w:sz w:val="24"/>
-          <w:szCs w:val="24"/>
-        </w:rPr>
-        <w:tab/>
-      </w:r>
-      <w:r>
-        <w:rPr>
-          <w:sz w:val="24"/>
-          <w:szCs w:val="24"/>
-        </w:rPr>
-        <w:tab/>
-      </w:r>
-      <w:r>
-        <w:rPr>
-          <w:sz w:val="24"/>
-          <w:szCs w:val="24"/>
-        </w:rPr>
-        <w:tab/>
-      </w:r>
-      <w:r>
-        <w:rPr>
-          <w:sz w:val="24"/>
-          <w:szCs w:val="24"/>
-        </w:rPr>
-        <w:tab/>
-        <w:t xml:space="preserve">Линк към проекта: </w:t>
-      </w:r>
-      <w:r>
-        <w:rPr>
-          <w:sz w:val="24"/>
-          <w:szCs w:val="24"/>
-          <w:lang w:val="en-US"/>
-        </w:rPr>
-        <w:t>#</w:t>
-      </w:r>
-    </w:p>
-    <w:p>
-      <w:pPr>
-        <w:ind w:left="720" w:hanging="360"/>
-        <w:rPr>
-          <w:sz w:val="24"/>
-          <w:szCs w:val="24"/>
-        </w:rPr>
-      </w:pPr>
-      <w:r>
-        <w:rPr>
-          <w:sz w:val="24"/>
-          <w:szCs w:val="24"/>
-          <w:lang w:val="en-US"/>
-        </w:rPr>
-        <w:tab/>
-      </w:r>
-      <w:r>
-        <w:rPr>
-          <w:sz w:val="24"/>
-          <w:szCs w:val="24"/>
-        </w:rPr>
-        <w:tab/>
-        <w:t>7.2.2 Редактиране на таг</w:t>
-      </w:r>
-    </w:p>
-    <w:p>
-      <w:pPr>
-        <w:ind w:left="720" w:hanging="360"/>
-        <w:rPr>
-          <w:sz w:val="24"/>
-          <w:szCs w:val="24"/>
-        </w:rPr>
-      </w:pPr>
-      <w:r>
-        <w:rPr>
-          <w:sz w:val="24"/>
-          <w:szCs w:val="24"/>
-        </w:rPr>
-        <w:tab/>
-      </w:r>
-      <w:r>
-        <w:rPr>
-          <w:sz w:val="24"/>
-          <w:szCs w:val="24"/>
-        </w:rPr>
-        <w:tab/>
-        <w:t xml:space="preserve">Стари данни:  </w:t>
-      </w:r>
-      <w:r>
-        <w:rPr>
-          <w:sz w:val="24"/>
-          <w:szCs w:val="24"/>
-        </w:rPr>
-        <w:t xml:space="preserve">:    </w:t>
-      </w:r>
-      <w:r>
-        <w:rPr>
-          <w:sz w:val="24"/>
-          <w:szCs w:val="24"/>
-        </w:rPr>
-        <w:tab/>
-      </w:r>
-      <w:r>
-        <w:rPr>
-          <w:sz w:val="24"/>
-          <w:szCs w:val="24"/>
-        </w:rPr>
-        <w:t>Име на проекта: Проект 1</w:t>
-      </w:r>
-    </w:p>
-    <w:p>
-      <w:pPr>
-        <w:ind w:left="720" w:hanging="360"/>
-        <w:rPr>
-          <w:sz w:val="24"/>
-          <w:szCs w:val="24"/>
-        </w:rPr>
-      </w:pPr>
-      <w:r>
-        <w:rPr>
-          <w:sz w:val="24"/>
-          <w:szCs w:val="24"/>
-        </w:rPr>
-        <w:tab/>
-      </w:r>
-      <w:r>
-        <w:rPr>
-          <w:sz w:val="24"/>
-          <w:szCs w:val="24"/>
-        </w:rPr>
-        <w:tab/>
-      </w:r>
-      <w:r>
-        <w:rPr>
-          <w:sz w:val="24"/>
-          <w:szCs w:val="24"/>
-        </w:rPr>
-        <w:tab/>
-      </w:r>
-      <w:r>
-        <w:rPr>
-          <w:sz w:val="24"/>
-          <w:szCs w:val="24"/>
-        </w:rPr>
-        <w:tab/>
-      </w:r>
-      <w:r>
-        <w:rPr>
-          <w:sz w:val="24"/>
-          <w:szCs w:val="24"/>
-        </w:rPr>
-        <w:tab/>
-        <w:t xml:space="preserve"> </w:t>
-      </w:r>
-      <w:r>
-        <w:rPr>
-          <w:sz w:val="24"/>
-          <w:szCs w:val="24"/>
-        </w:rPr>
-        <w:t>Брой точки: 60</w:t>
-      </w:r>
-    </w:p>
-    <w:p>
-      <w:pPr>
-        <w:ind w:left="720" w:hanging="360"/>
-        <w:rPr>
-          <w:sz w:val="24"/>
-          <w:szCs w:val="24"/>
-        </w:rPr>
-      </w:pPr>
-      <w:r>
-        <w:rPr>
-          <w:sz w:val="24"/>
-          <w:szCs w:val="24"/>
-        </w:rPr>
-        <w:tab/>
-      </w:r>
-      <w:r>
-        <w:rPr>
-          <w:sz w:val="24"/>
-          <w:szCs w:val="24"/>
-        </w:rPr>
-        <w:tab/>
-      </w:r>
-      <w:r>
-        <w:rPr>
-          <w:sz w:val="24"/>
-          <w:szCs w:val="24"/>
-        </w:rPr>
-        <w:tab/>
-      </w:r>
-      <w:r>
-        <w:rPr>
-          <w:sz w:val="24"/>
-          <w:szCs w:val="24"/>
-        </w:rPr>
-        <w:tab/>
-      </w:r>
-      <w:r>
-        <w:rPr>
-          <w:sz w:val="24"/>
-          <w:szCs w:val="24"/>
-        </w:rPr>
-        <w:tab/>
-        <w:t xml:space="preserve">Линк към проекта: </w:t>
-      </w:r>
-      <w:r>
-        <w:rPr>
-          <w:sz w:val="24"/>
-          <w:szCs w:val="24"/>
-        </w:rPr>
-        <w:t>#</w:t>
-      </w:r>
-    </w:p>
-    <w:p>
-      <w:pPr>
-        <w:ind w:left="720" w:hanging="360"/>
-        <w:rPr>
-          <w:sz w:val="24"/>
-          <w:szCs w:val="24"/>
-        </w:rPr>
-      </w:pPr>
-    </w:p>
-    <w:p>
-      <w:pPr>
-        <w:ind w:left="720" w:hanging="360"/>
-        <w:rPr>
-          <w:sz w:val="24"/>
-          <w:szCs w:val="24"/>
-        </w:rPr>
-      </w:pPr>
-      <w:r>
-        <w:rPr>
-          <w:sz w:val="24"/>
-          <w:szCs w:val="24"/>
-        </w:rPr>
-        <w:tab/>
-      </w:r>
-      <w:r>
-        <w:rPr>
-          <w:sz w:val="24"/>
-          <w:szCs w:val="24"/>
-        </w:rPr>
-        <w:tab/>
-      </w:r>
-      <w:r>
-        <w:rPr>
-          <w:sz w:val="24"/>
-          <w:szCs w:val="24"/>
-        </w:rPr>
-        <w:t xml:space="preserve"> </w:t>
-      </w:r>
-      <w:r>
-        <w:rPr>
-          <w:sz w:val="24"/>
-          <w:szCs w:val="24"/>
-        </w:rPr>
-        <w:t>Пр</w:t>
-      </w:r>
-      <w:r>
-        <w:rPr>
-          <w:sz w:val="24"/>
-          <w:szCs w:val="24"/>
-        </w:rPr>
-        <w:t>о</w:t>
-      </w:r>
-      <w:r>
-        <w:rPr>
-          <w:sz w:val="24"/>
-          <w:szCs w:val="24"/>
-        </w:rPr>
-        <w:t>ме</w:t>
-      </w:r>
-      <w:r>
-        <w:rPr>
-          <w:sz w:val="24"/>
-          <w:szCs w:val="24"/>
-        </w:rPr>
-        <w:t>не</w:t>
-      </w:r>
-      <w:r>
-        <w:rPr>
-          <w:sz w:val="24"/>
-          <w:szCs w:val="24"/>
-        </w:rPr>
-        <w:t>ни данни:     Име на проекта: Проект 1</w:t>
-      </w:r>
-    </w:p>
-    <w:p>
-      <w:pPr>
-        <w:ind w:left="720" w:hanging="360"/>
-        <w:rPr>
-          <w:sz w:val="24"/>
-          <w:szCs w:val="24"/>
-        </w:rPr>
-      </w:pPr>
-      <w:r>
-        <w:rPr>
-          <w:sz w:val="24"/>
-          <w:szCs w:val="24"/>
-        </w:rPr>
-        <w:tab/>
-      </w:r>
-      <w:r>
-        <w:rPr>
-          <w:sz w:val="24"/>
-          <w:szCs w:val="24"/>
-        </w:rPr>
-        <w:tab/>
-      </w:r>
-      <w:r>
-        <w:rPr>
-          <w:sz w:val="24"/>
-          <w:szCs w:val="24"/>
-        </w:rPr>
-        <w:tab/>
-      </w:r>
-      <w:r>
-        <w:rPr>
-          <w:sz w:val="24"/>
-          <w:szCs w:val="24"/>
-        </w:rPr>
-        <w:tab/>
-      </w:r>
-      <w:r>
-        <w:rPr>
-          <w:sz w:val="24"/>
-          <w:szCs w:val="24"/>
-        </w:rPr>
-        <w:tab/>
-        <w:t>Брой точки: 60</w:t>
-      </w:r>
-    </w:p>
-    <w:p>
-      <w:pPr>
-        <w:ind w:left="720" w:hanging="360"/>
-        <w:rPr>
-          <w:sz w:val="24"/>
-          <w:szCs w:val="24"/>
-        </w:rPr>
-      </w:pPr>
-      <w:r>
-        <w:rPr>
-          <w:sz w:val="24"/>
-          <w:szCs w:val="24"/>
-        </w:rPr>
-        <w:tab/>
-      </w:r>
-      <w:r>
-        <w:rPr>
-          <w:sz w:val="24"/>
-          <w:szCs w:val="24"/>
-        </w:rPr>
-        <w:tab/>
-      </w:r>
-      <w:r>
-        <w:rPr>
-          <w:sz w:val="24"/>
-          <w:szCs w:val="24"/>
-        </w:rPr>
-        <w:tab/>
-      </w:r>
-      <w:r>
-        <w:rPr>
-          <w:sz w:val="24"/>
-          <w:szCs w:val="24"/>
-        </w:rPr>
-        <w:tab/>
-      </w:r>
-      <w:r>
-        <w:rPr>
-          <w:sz w:val="24"/>
-          <w:szCs w:val="24"/>
-        </w:rPr>
-        <w:tab/>
-        <w:t xml:space="preserve">Линк към проекта: </w:t>
-      </w:r>
-      <w:r>
-        <w:rPr>
-          <w:sz w:val="24"/>
-          <w:szCs w:val="24"/>
-        </w:rPr>
-        <w:t>#</w:t>
-      </w:r>
-    </w:p>
-    <w:p>
-      <w:pPr>
-        <w:ind w:left="720" w:hanging="360"/>
-        <w:rPr>
-          <w:sz w:val="24"/>
-          <w:szCs w:val="24"/>
-        </w:rPr>
-      </w:pPr>
-      <w:r>
-        <w:rPr>
-          <w:sz w:val="24"/>
-          <w:szCs w:val="24"/>
-        </w:rPr>
-        <w:tab/>
-        <w:t>7.3 Избор на начина на представяне на диаграмите от падащото меню</w:t>
-      </w:r>
-    </w:p>
-    <w:p>
-      <w:pPr>
-        <w:ind w:left="720" w:hanging="360"/>
-        <w:rPr>
-          <w:sz w:val="24"/>
-          <w:szCs w:val="24"/>
-        </w:rPr>
-      </w:pPr>
-    </w:p>
-    <w:p>
-      <w:pPr>
-        <w:ind w:left="720" w:hanging="360"/>
-        <w:rPr>
-          <w:sz w:val="24"/>
-          <w:szCs w:val="24"/>
-          <w:lang w:val="en-US"/>
         </w:rPr>
       </w:pPr>
     </w:p>
@@ -3092,7 +2882,6 @@
         </w:rPr>
         <w:t xml:space="preserve"> и </w:t>
       </w:r>
-      <w:proofErr w:type="spellStart"/>
       <w:r>
         <w:rPr>
           <w:sz w:val="24"/>
@@ -3101,7 +2890,6 @@
         </w:rPr>
         <w:t>taggroups</w:t>
       </w:r>
-      <w:proofErr w:type="spellEnd"/>
       <w:r>
         <w:rPr>
           <w:sz w:val="24"/>
@@ -3109,7 +2897,6 @@
         </w:rPr>
         <w:t xml:space="preserve">. Връзката между тях се осъществява чрез полето </w:t>
       </w:r>
-      <w:proofErr w:type="spellStart"/>
       <w:r>
         <w:rPr>
           <w:sz w:val="24"/>
@@ -3118,7 +2905,6 @@
         </w:rPr>
         <w:t>tagGroupId</w:t>
       </w:r>
-      <w:proofErr w:type="spellEnd"/>
       <w:r>
         <w:rPr>
           <w:sz w:val="24"/>
@@ -3183,23 +2969,7 @@
           <w:sz w:val="24"/>
           <w:szCs w:val="24"/>
         </w:rPr>
-        <w:t xml:space="preserve">Входната точка на програмата е </w:t>
-      </w:r>
-      <w:proofErr w:type="spellStart"/>
-      <w:r>
-        <w:rPr>
-          <w:sz w:val="24"/>
-          <w:szCs w:val="24"/>
-        </w:rPr>
-        <w:t>index.php</w:t>
-      </w:r>
-      <w:proofErr w:type="spellEnd"/>
-      <w:r>
-        <w:rPr>
-          <w:sz w:val="24"/>
-          <w:szCs w:val="24"/>
-        </w:rPr>
-        <w:t xml:space="preserve"> файлът. В него се включват всички файлове отговарящи за конфигурацията на приложението</w:t>
+        <w:t>Входната точка на програмата е index.php файлът. В него се включват всички файлове отговарящи за конфигурацията на приложението</w:t>
       </w:r>
     </w:p>
     <w:p>
@@ -3283,7 +3053,6 @@
         </w:rPr>
         <w:t xml:space="preserve">а следва да бъдат отправяни към </w:t>
       </w:r>
-      <w:proofErr w:type="spellStart"/>
       <w:r>
         <w:rPr>
           <w:sz w:val="24"/>
@@ -3292,7 +3061,6 @@
         </w:rPr>
         <w:t>api</w:t>
       </w:r>
-      <w:proofErr w:type="spellEnd"/>
       <w:r>
         <w:rPr>
           <w:sz w:val="24"/>
@@ -3337,21 +3105,12 @@
         </w:rPr>
         <w:t xml:space="preserve">останалата </w:t>
       </w:r>
-      <w:proofErr w:type="spellStart"/>
-      <w:r>
-        <w:rPr>
-          <w:sz w:val="24"/>
-          <w:szCs w:val="24"/>
-        </w:rPr>
-        <w:t>айлова</w:t>
-      </w:r>
-      <w:proofErr w:type="spellEnd"/>
-      <w:r>
-        <w:rPr>
-          <w:sz w:val="24"/>
-          <w:szCs w:val="24"/>
-        </w:rPr>
-        <w:t xml:space="preserve"> структура:</w:t>
+      <w:r>
+        <w:rPr>
+          <w:sz w:val="24"/>
+          <w:szCs w:val="24"/>
+        </w:rPr>
+        <w:t>айлова структура:</w:t>
       </w:r>
     </w:p>
     <w:p>
@@ -3366,17 +3125,14 @@
           <w:szCs w:val="24"/>
         </w:rPr>
       </w:pPr>
-      <w:proofErr w:type="spellStart"/>
-      <w:r>
-        <w:rPr>
-          <w:sz w:val="24"/>
-          <w:szCs w:val="24"/>
-          <w:lang w:val="en-US"/>
-        </w:rPr>
-        <w:lastRenderedPageBreak/>
+      <w:r>
+        <w:rPr>
+          <w:sz w:val="24"/>
+          <w:szCs w:val="24"/>
+          <w:lang w:val="en-US"/>
+        </w:rPr>
         <w:t>Api</w:t>
       </w:r>
-      <w:proofErr w:type="spellEnd"/>
     </w:p>
     <w:p>
       <w:pPr>
@@ -3405,7 +3161,6 @@
         </w:rPr>
         <w:t xml:space="preserve"> – съдържа всички контролери, използвани от системата, отговорни за връзката между моделите и изгледа. Идеята е да бъдат викани чрез асинхронни заявки. </w:t>
       </w:r>
-      <w:proofErr w:type="spellStart"/>
       <w:r>
         <w:rPr>
           <w:sz w:val="24"/>
@@ -3414,7 +3169,6 @@
         </w:rPr>
         <w:t>BasicController</w:t>
       </w:r>
-      <w:proofErr w:type="spellEnd"/>
       <w:r>
         <w:rPr>
           <w:sz w:val="24"/>
@@ -3457,7 +3211,6 @@
         </w:rPr>
         <w:t xml:space="preserve"> – в тази директория се намират всички модели, отговорни за добиването, поддържането и вкарването на информация в базата. Отново базовия модел е </w:t>
       </w:r>
-      <w:proofErr w:type="spellStart"/>
       <w:r>
         <w:rPr>
           <w:sz w:val="24"/>
@@ -3466,7 +3219,6 @@
         </w:rPr>
         <w:t>BasicModel</w:t>
       </w:r>
-      <w:proofErr w:type="spellEnd"/>
       <w:r>
         <w:rPr>
           <w:sz w:val="24"/>
@@ -3487,7 +3239,6 @@
           <w:szCs w:val="24"/>
         </w:rPr>
       </w:pPr>
-      <w:proofErr w:type="spellStart"/>
       <w:r>
         <w:rPr>
           <w:sz w:val="24"/>
@@ -3496,7 +3247,6 @@
         </w:rPr>
         <w:t>Css</w:t>
       </w:r>
-      <w:proofErr w:type="spellEnd"/>
       <w:r>
         <w:rPr>
           <w:sz w:val="24"/>
@@ -3523,6 +3273,56 @@
           <w:szCs w:val="24"/>
           <w:lang w:val="en-US"/>
         </w:rPr>
+        <w:t>Third</w:t>
+      </w:r>
+      <w:r>
+        <w:rPr>
+          <w:sz w:val="24"/>
+          <w:szCs w:val="24"/>
+        </w:rPr>
+        <w:t>-</w:t>
+      </w:r>
+      <w:r>
+        <w:rPr>
+          <w:sz w:val="24"/>
+          <w:szCs w:val="24"/>
+          <w:lang w:val="en-US"/>
+        </w:rPr>
+        <w:t>party</w:t>
+      </w:r>
+      <w:r>
+        <w:rPr>
+          <w:sz w:val="24"/>
+          <w:szCs w:val="24"/>
+        </w:rPr>
+        <w:t xml:space="preserve"> –</w:t>
+      </w:r>
+      <w:r>
+        <w:rPr>
+          <w:sz w:val="24"/>
+          <w:szCs w:val="24"/>
+        </w:rPr>
+        <w:t xml:space="preserve"> тук се намират всички външни библиотеки</w:t>
+      </w:r>
+    </w:p>
+    <w:p>
+      <w:pPr>
+        <w:pStyle w:val="a"/>
+        <w:numPr>
+          <w:ilvl w:val="1"/>
+          <w:numId w:val="7"/>
+        </w:numPr>
+        <w:rPr>
+          <w:sz w:val="24"/>
+          <w:szCs w:val="24"/>
+        </w:rPr>
+      </w:pPr>
+      <w:r>
+        <w:rPr>
+          <w:sz w:val="24"/>
+          <w:szCs w:val="24"/>
+          <w:lang w:val="en-US"/>
+        </w:rPr>
         <w:t>Dom</w:t>
       </w:r>
       <w:r>
@@ -3598,6 +3398,27 @@
           <w:szCs w:val="24"/>
         </w:rPr>
         <w:t>елементи в снимка</w:t>
+      </w:r>
+    </w:p>
+    <w:p>
+      <w:pPr>
+        <w:pStyle w:val="a"/>
+        <w:numPr>
+          <w:ilvl w:val="1"/>
+          <w:numId w:val="7"/>
+        </w:numPr>
+        <w:rPr>
+          <w:sz w:val="24"/>
+          <w:szCs w:val="24"/>
+        </w:rPr>
+      </w:pPr>
+      <w:r>
+        <w:rPr>
+          <w:sz w:val="24"/>
+          <w:szCs w:val="24"/>
+          <w:lang w:val="en-US"/>
+        </w:rPr>
+        <w:t>jQuery 3.4.1</w:t>
       </w:r>
     </w:p>
     <w:p>
@@ -3685,6 +3506,7 @@
           <w:sz w:val="32"/>
           <w:szCs w:val="32"/>
         </w:rPr>
+        <w:lastRenderedPageBreak/>
         <w:t xml:space="preserve">9. </w:t>
       </w:r>
       <w:r>
@@ -3749,6 +3571,14 @@
     </w:p>
     <w:p>
       <w:pPr>
+        <w:rPr>
+          <w:sz w:val="24"/>
+          <w:szCs w:val="24"/>
+        </w:rPr>
+      </w:pPr>
+    </w:p>
+    <w:p>
+      <w:pPr>
         <w:pStyle w:val="2"/>
         <w:rPr>
           <w:sz w:val="32"/>
@@ -3836,7 +3666,6 @@
         </w:rPr>
         <w:t xml:space="preserve"> – </w:t>
       </w:r>
-      <w:proofErr w:type="spellStart"/>
       <w:r>
         <w:rPr>
           <w:sz w:val="24"/>
@@ -3845,7 +3674,6 @@
         </w:rPr>
         <w:t>Codeigniter</w:t>
       </w:r>
-      <w:proofErr w:type="spellEnd"/>
       <w:r>
         <w:rPr>
           <w:sz w:val="24"/>
@@ -3881,39 +3709,7 @@
           <w:sz w:val="24"/>
           <w:szCs w:val="24"/>
         </w:rPr>
-        <w:t xml:space="preserve"> за </w:t>
-      </w:r>
-      <w:proofErr w:type="spellStart"/>
-      <w:r>
-        <w:rPr>
-          <w:sz w:val="24"/>
-          <w:szCs w:val="24"/>
-        </w:rPr>
-        <w:t>бекенд</w:t>
-      </w:r>
-      <w:proofErr w:type="spellEnd"/>
-      <w:r>
-        <w:rPr>
-          <w:sz w:val="24"/>
-          <w:szCs w:val="24"/>
-        </w:rPr>
-        <w:t xml:space="preserve">, не беше разрешено и използването на такъв за </w:t>
-      </w:r>
-      <w:proofErr w:type="spellStart"/>
-      <w:r>
-        <w:rPr>
-          <w:sz w:val="24"/>
-          <w:szCs w:val="24"/>
-        </w:rPr>
-        <w:t>фронтенд</w:t>
-      </w:r>
-      <w:proofErr w:type="spellEnd"/>
-      <w:r>
-        <w:rPr>
-          <w:sz w:val="24"/>
-          <w:szCs w:val="24"/>
-        </w:rPr>
-        <w:t xml:space="preserve">. Въпреки, че чист </w:t>
+        <w:t xml:space="preserve"> за бекенд, не беше разрешено и използването на такъв за фронтенд. Въпреки, че чист </w:t>
       </w:r>
       <w:r>
         <w:rPr>
@@ -3933,6 +3729,7 @@
     </w:p>
     <w:p>
       <w:pPr>
+        <w:pStyle w:val="2"/>
         <w:rPr>
           <w:sz w:val="32"/>
           <w:szCs w:val="32"/>
@@ -3941,6 +3738,7 @@
     </w:p>
     <w:p>
       <w:pPr>
+        <w:pStyle w:val="2"/>
         <w:rPr>
           <w:sz w:val="32"/>
           <w:szCs w:val="32"/>
@@ -3949,6 +3747,7 @@
     </w:p>
     <w:p>
       <w:pPr>
+        <w:pStyle w:val="2"/>
         <w:rPr>
           <w:sz w:val="32"/>
           <w:szCs w:val="32"/>
@@ -3963,11 +3762,66 @@
           <w:szCs w:val="32"/>
         </w:rPr>
       </w:pPr>
-      <w:r>
+    </w:p>
+    <w:p>
+      <w:pPr>
+        <w:pStyle w:val="2"/>
         <w:rPr>
           <w:sz w:val="32"/>
           <w:szCs w:val="32"/>
         </w:rPr>
+      </w:pPr>
+    </w:p>
+    <w:p>
+      <w:pPr>
+        <w:pStyle w:val="2"/>
+        <w:rPr>
+          <w:sz w:val="32"/>
+          <w:szCs w:val="32"/>
+        </w:rPr>
+      </w:pPr>
+    </w:p>
+    <w:p>
+      <w:pPr>
+        <w:pStyle w:val="2"/>
+        <w:rPr>
+          <w:sz w:val="32"/>
+          <w:szCs w:val="32"/>
+        </w:rPr>
+      </w:pPr>
+    </w:p>
+    <w:p>
+      <w:pPr>
+        <w:pStyle w:val="2"/>
+        <w:rPr>
+          <w:sz w:val="32"/>
+          <w:szCs w:val="32"/>
+        </w:rPr>
+      </w:pPr>
+    </w:p>
+    <w:p>
+      <w:pPr>
+        <w:pStyle w:val="2"/>
+        <w:rPr>
+          <w:sz w:val="32"/>
+          <w:szCs w:val="32"/>
+        </w:rPr>
+      </w:pPr>
+    </w:p>
+    <w:p/>
+    <w:p>
+      <w:pPr>
+        <w:pStyle w:val="2"/>
+        <w:rPr>
+          <w:sz w:val="32"/>
+          <w:szCs w:val="32"/>
+        </w:rPr>
+      </w:pPr>
+      <w:r>
+        <w:rPr>
+          <w:sz w:val="32"/>
+          <w:szCs w:val="32"/>
+        </w:rPr>
         <w:lastRenderedPageBreak/>
         <w:t>11. Използвани източници</w:t>
       </w:r>
@@ -4011,7 +3865,44 @@
           <w:szCs w:val="24"/>
           <w:lang w:val="en-US"/>
         </w:rPr>
-        <w:t xml:space="preserve">Dom to Image - </w:t>
+        <w:t>Dom</w:t>
+      </w:r>
+      <w:r>
+        <w:rPr>
+          <w:sz w:val="24"/>
+          <w:szCs w:val="24"/>
+        </w:rPr>
+        <w:t xml:space="preserve"> </w:t>
+      </w:r>
+      <w:r>
+        <w:rPr>
+          <w:sz w:val="24"/>
+          <w:szCs w:val="24"/>
+          <w:lang w:val="en-US"/>
+        </w:rPr>
+        <w:t>to</w:t>
+      </w:r>
+      <w:r>
+        <w:rPr>
+          <w:sz w:val="24"/>
+          <w:szCs w:val="24"/>
+        </w:rPr>
+        <w:t xml:space="preserve"> </w:t>
+      </w:r>
+      <w:r>
+        <w:rPr>
+          <w:sz w:val="24"/>
+          <w:szCs w:val="24"/>
+          <w:lang w:val="en-US"/>
+        </w:rPr>
+        <w:t>Image</w:t>
+      </w:r>
+      <w:r>
+        <w:rPr>
+          <w:sz w:val="24"/>
+          <w:szCs w:val="24"/>
+        </w:rPr>
+        <w:t xml:space="preserve"> - </w:t>
       </w:r>
       <w:hyperlink r:id="rId12" w:history="1">
         <w:r>
@@ -4063,23 +3954,13 @@
         </w:rPr>
         <w:t xml:space="preserve">Информация за </w:t>
       </w:r>
-      <w:proofErr w:type="spellStart"/>
-      <w:r>
-        <w:rPr>
-          <w:sz w:val="24"/>
-          <w:szCs w:val="24"/>
-          <w:lang w:val="en-US"/>
-        </w:rPr>
-        <w:t>XMLHttp</w:t>
-      </w:r>
-      <w:proofErr w:type="spellEnd"/>
-      <w:r>
-        <w:rPr>
-          <w:sz w:val="24"/>
-          <w:szCs w:val="24"/>
-          <w:lang w:val="en-US"/>
-        </w:rPr>
-        <w:t xml:space="preserve"> Requests - </w:t>
+      <w:r>
+        <w:rPr>
+          <w:sz w:val="24"/>
+          <w:szCs w:val="24"/>
+          <w:lang w:val="en-US"/>
+        </w:rPr>
+        <w:t xml:space="preserve">XMLHttp Requests - </w:t>
       </w:r>
       <w:hyperlink r:id="rId13" w:history="1">
         <w:r>
@@ -4107,37 +3988,17 @@
           <w:szCs w:val="24"/>
         </w:rPr>
         <w:tab/>
-        <w:t>11.3 Идеи за таг-</w:t>
-      </w:r>
-      <w:proofErr w:type="spellStart"/>
+        <w:t xml:space="preserve">11.3 Идеи за таг-клаудове – </w:t>
+      </w:r>
       <w:r>
         <w:rPr>
           <w:rFonts w:eastAsiaTheme="majorEastAsia"/>
           <w:sz w:val="24"/>
           <w:szCs w:val="24"/>
-        </w:rPr>
-        <w:t>клаудове</w:t>
-      </w:r>
-      <w:proofErr w:type="spellEnd"/>
-      <w:r>
-        <w:rPr>
-          <w:rFonts w:eastAsiaTheme="majorEastAsia"/>
-          <w:sz w:val="24"/>
-          <w:szCs w:val="24"/>
-        </w:rPr>
-        <w:t xml:space="preserve"> – </w:t>
-      </w:r>
-      <w:proofErr w:type="spellStart"/>
-      <w:r>
-        <w:rPr>
-          <w:rFonts w:eastAsiaTheme="majorEastAsia"/>
-          <w:sz w:val="24"/>
-          <w:szCs w:val="24"/>
           <w:lang w:val="en-US"/>
         </w:rPr>
         <w:t>Codepen</w:t>
       </w:r>
-      <w:proofErr w:type="spellEnd"/>
       <w:r>
         <w:rPr>
           <w:rFonts w:eastAsiaTheme="majorEastAsia"/>
@@ -4158,19 +4019,141 @@
         </w:r>
       </w:hyperlink>
     </w:p>
-    <w:p/>
-    <w:p/>
-    <w:p/>
-    <w:p/>
-    <w:p/>
-    <w:p/>
-    <w:p/>
-    <w:p/>
-    <w:p/>
-    <w:p/>
-    <w:p/>
-    <w:p/>
-    <w:p/>
+    <w:p>
+      <w:pPr>
+        <w:spacing w:line="240" w:lineRule="auto"/>
+        <w:jc w:val="right"/>
+        <w:rPr>
+          <w:lang w:bidi="he-IL"/>
+        </w:rPr>
+      </w:pPr>
+    </w:p>
+    <w:p>
+      <w:pPr>
+        <w:spacing w:line="240" w:lineRule="auto"/>
+        <w:jc w:val="right"/>
+        <w:rPr>
+          <w:lang w:bidi="he-IL"/>
+        </w:rPr>
+      </w:pPr>
+    </w:p>
+    <w:p>
+      <w:pPr>
+        <w:spacing w:line="240" w:lineRule="auto"/>
+        <w:jc w:val="right"/>
+        <w:rPr>
+          <w:lang w:bidi="he-IL"/>
+        </w:rPr>
+      </w:pPr>
+    </w:p>
+    <w:p>
+      <w:pPr>
+        <w:spacing w:line="240" w:lineRule="auto"/>
+        <w:jc w:val="right"/>
+        <w:rPr>
+          <w:lang w:bidi="he-IL"/>
+        </w:rPr>
+      </w:pPr>
+    </w:p>
+    <w:p>
+      <w:pPr>
+        <w:spacing w:line="240" w:lineRule="auto"/>
+        <w:jc w:val="right"/>
+        <w:rPr>
+          <w:lang w:bidi="he-IL"/>
+        </w:rPr>
+      </w:pPr>
+    </w:p>
+    <w:p>
+      <w:pPr>
+        <w:spacing w:line="240" w:lineRule="auto"/>
+        <w:jc w:val="right"/>
+        <w:rPr>
+          <w:lang w:bidi="he-IL"/>
+        </w:rPr>
+      </w:pPr>
+    </w:p>
+    <w:p>
+      <w:pPr>
+        <w:spacing w:line="240" w:lineRule="auto"/>
+        <w:jc w:val="right"/>
+        <w:rPr>
+          <w:lang w:bidi="he-IL"/>
+        </w:rPr>
+      </w:pPr>
+    </w:p>
+    <w:p>
+      <w:pPr>
+        <w:spacing w:line="240" w:lineRule="auto"/>
+        <w:jc w:val="right"/>
+        <w:rPr>
+          <w:lang w:bidi="he-IL"/>
+        </w:rPr>
+      </w:pPr>
+    </w:p>
+    <w:p>
+      <w:pPr>
+        <w:spacing w:line="240" w:lineRule="auto"/>
+        <w:jc w:val="right"/>
+        <w:rPr>
+          <w:lang w:bidi="he-IL"/>
+        </w:rPr>
+      </w:pPr>
+    </w:p>
+    <w:p>
+      <w:pPr>
+        <w:spacing w:line="240" w:lineRule="auto"/>
+        <w:jc w:val="right"/>
+        <w:rPr>
+          <w:lang w:bidi="he-IL"/>
+        </w:rPr>
+      </w:pPr>
+    </w:p>
+    <w:p>
+      <w:pPr>
+        <w:spacing w:line="240" w:lineRule="auto"/>
+        <w:jc w:val="right"/>
+        <w:rPr>
+          <w:lang w:bidi="he-IL"/>
+        </w:rPr>
+      </w:pPr>
+    </w:p>
+    <w:p>
+      <w:pPr>
+        <w:spacing w:line="240" w:lineRule="auto"/>
+        <w:jc w:val="right"/>
+        <w:rPr>
+          <w:lang w:bidi="he-IL"/>
+        </w:rPr>
+      </w:pPr>
+    </w:p>
+    <w:p>
+      <w:pPr>
+        <w:spacing w:line="240" w:lineRule="auto"/>
+        <w:jc w:val="right"/>
+        <w:rPr>
+          <w:lang w:bidi="he-IL"/>
+        </w:rPr>
+      </w:pPr>
+    </w:p>
+    <w:p>
+      <w:pPr>
+        <w:spacing w:line="240" w:lineRule="auto"/>
+        <w:jc w:val="right"/>
+        <w:rPr>
+          <w:lang w:bidi="he-IL"/>
+        </w:rPr>
+      </w:pPr>
+    </w:p>
+    <w:p>
+      <w:pPr>
+        <w:spacing w:line="240" w:lineRule="auto"/>
+        <w:jc w:val="right"/>
+        <w:rPr>
+          <w:lang w:bidi="he-IL"/>
+        </w:rPr>
+      </w:pPr>
+    </w:p>
     <w:p>
       <w:pPr>
         <w:spacing w:line="240" w:lineRule="auto"/>
@@ -4290,16 +4273,6 @@
     <w:p>
       <w:pPr>
         <w:spacing w:line="240" w:lineRule="auto"/>
-        <w:jc w:val="right"/>
-        <w:rPr>
-          <w:lang w:bidi="he-IL"/>
-        </w:rPr>
-      </w:pPr>
-    </w:p>
-    <w:p>
-      <w:pPr>
-        <w:spacing w:line="240" w:lineRule="auto"/>
-        <w:jc w:val="right"/>
         <w:rPr>
           <w:lang w:bidi="he-IL"/>
         </w:rPr>
@@ -4378,8 +4351,6 @@
           <w:lang w:bidi="he-IL"/>
         </w:rPr>
       </w:pPr>
-      <w:bookmarkStart w:id="0" w:name="_GoBack"/>
-      <w:bookmarkEnd w:id="0"/>
     </w:p>
     <w:sectPr>
       <w:pgSz w:w="11906" w:h="16838"/>
@@ -5437,6 +5408,7 @@
     <w:lsdException w:name="Strong" w:uiPriority="22" w:qFormat="1"/>
     <w:lsdException w:name="Emphasis" w:uiPriority="20" w:qFormat="1"/>
     <w:lsdException w:name="HTML Keyboard" w:semiHidden="1" w:unhideWhenUsed="1"/>
+    <w:lsdException w:name="Normal Table" w:semiHidden="1" w:unhideWhenUsed="1"/>
     <w:lsdException w:name="annotation subject" w:semiHidden="1" w:unhideWhenUsed="1"/>
     <w:lsdException w:name="No List" w:semiHidden="1" w:unhideWhenUsed="1"/>
     <w:lsdException w:name="Outline List 1" w:semiHidden="1" w:unhideWhenUsed="1"/>
@@ -5479,8 +5451,11 @@
     <w:lsdException w:name="Table Contemporary" w:semiHidden="1" w:unhideWhenUsed="1"/>
     <w:lsdException w:name="Table Elegant" w:semiHidden="1" w:unhideWhenUsed="1"/>
     <w:lsdException w:name="Table Professional" w:semiHidden="1" w:unhideWhenUsed="1"/>
+    <w:lsdException w:name="Table Subtle 1" w:semiHidden="1" w:unhideWhenUsed="1"/>
     <w:lsdException w:name="Table Subtle 2" w:semiHidden="1" w:unhideWhenUsed="1"/>
     <w:lsdException w:name="Table Web 1" w:semiHidden="1" w:unhideWhenUsed="1"/>
+    <w:lsdException w:name="Table Web 2" w:semiHidden="1" w:unhideWhenUsed="1"/>
+    <w:lsdException w:name="Table Web 3" w:semiHidden="1" w:unhideWhenUsed="1"/>
     <w:lsdException w:name="Balloon Text" w:semiHidden="1" w:unhideWhenUsed="1"/>
     <w:lsdException w:name="Table Grid" w:uiPriority="59"/>
     <w:lsdException w:name="Table Theme" w:semiHidden="1" w:unhideWhenUsed="1"/>

</xml_diff>